<commit_message>
efficiency updates: sentence screening and paragraph splitting
</commit_message>
<xml_diff>
--- a/article.docx
+++ b/article.docx
@@ -4,195 +4,389 @@
   <w:body>
     <w:p>
       <w:r>
-        <w:t xml:space="preserve">Climate scientist Michael Mann said doomerism and efforts to shift responsibility to individuals </w:t>
+        <w:t>Oh, it could get very bad.</w:t>
+      </w:r>
+    </w:p>
+    <w:p>
+      <w:r>
+        <w:t xml:space="preserve">In 2015, a study in the Journal of Mathematical Biology pointed out that if the world’s oceans kept warming, by 2100 they might become hot enough to “stop oxygen production by </w:t>
+      </w:r>
+      <w:proofErr w:type="spellStart"/>
+      <w:r>
+        <w:t>phyto</w:t>
+      </w:r>
+      <w:proofErr w:type="spellEnd"/>
+      <w:r>
+        <w:t>-plankton by disrupting the process of photosynthesis.” Given that two-thirds of the Earth’s oxygen comes from phytoplankton, that would “likely result in the mass mortality of animals and humans.”</w:t>
+      </w:r>
+    </w:p>
+    <w:p>
+      <w:r>
+        <w:t>A year later, above the Arctic Circle, in Siberia, a heat wave thawed a reindeer carcass that had been trapped in the permafrost. The exposed body released anthrax into nearby water and soil, infecting two thousand reindeer grazing nearby, and they in turn infected some humans; a twelve-year-old boy died. As it turns out, permafrost is a “very good preserver of microbes and viruses, because it is cold, there is no oxygen, and it is dark” — scientists have managed to revive an eight-million-year-old bacterium they found beneath the surface of a glacier. Researchers believe there are fragments of the Spanish flu virus, smallpox, and bubonic plague buried in Siberia and Alaska.</w:t>
+      </w:r>
+    </w:p>
+    <w:p>
+      <w:r>
+        <w:t>Or consider this: as ice sheets melt, they take weight off land, and that can trigger earthquakes — seismic activity is already increasing in Greenland and Alaska. Meanwhile, the added weight of the new seawater starts to bend the Earth’s crust. “That will give you a massive increase in volcanic activity. It’ll activate faults to create earthquakes, submarine landslides, tsunamis, the whole lot,” explained the director of University College London’s Hazard Centre.  Such a landslide happened in Scandinavia about eight thousand years ago, as the last Ice Age retreated and a Kentucky-size section of Norway’s continental shelf gave way, “plummeting down to the abyssal plain and creating a series of titanic waves that roared forth with a vengeance,” wiping all signs of life from coastal Norway to Greenland and “drowning the Wales-sized landmass that once connected Britain to the Netherlands, Denmark, and Germany.” When the waves hit the Shetlands, they were sixty-five feet high.</w:t>
+      </w:r>
+    </w:p>
+    <w:p>
+      <w:r>
+        <w:t>There’s even this: if we keep raising carbon dioxide levels, we may not be able to think straight anymore. At a thousand parts per million (which is within the realm of possibility for 2100), human cognitive ability falls 21 percent. “The largest effects were seen for Crisis Response, Information Usage, and Strategy,” a Harvard study reported, which is too bad, as those skills are what we seem to need most.</w:t>
+      </w:r>
+    </w:p>
+    <w:p>
+      <w:r>
+        <w:t>I could, in other words, do my best to scare you silly. I’m not opposed on principle — changing something as fundamental as the composition of the atmosphere, and hence the heat balance of the planet, is certain to trigger all manner of horror, and we shouldn’t shy away from it. The dramatic uncertainty that lies ahead may be the most frightening development of all; the physical world is going from backdrop to foreground. (It’s like the contrast between politics in the old days, when you could forget about Washington for weeks at a time, and politics in the Trump era, when the president is always jumping out from behind a tree to yell at you.)</w:t>
+      </w:r>
+    </w:p>
+    <w:p>
+      <w:r>
+        <w:t>But let’s try to occupy ourselves with the most likely scenarios, because they are more than disturbing enough. Long before we get to tidal waves or smallpox, long before we choke to death or stop thinking clearly, we will need to concentrate on the most mundane and basic facts: everyone needs to eat every day, and an awful lot of us live near the ocean.</w:t>
+      </w:r>
+    </w:p>
+    <w:p>
+      <w:r>
+        <w:t>FOOD SUPPLY first. We’ve had an amazing run since the end of World War II, with crop yields growing fast enough to keep ahead of a fast-rising population. It’s come at great human cost — displaced peasant farmers fill many of the planet’s vast slums — but in terms of sheer volume, the Green Revolution’s fertilizers, pesticides, and machinery managed to push output sharply upward. That climb, however, now seems to be running into the brute facts of heat and drought. There are studies to demonstrate the dire effects of warming on coffee, cacao, chickpeas, and champagne, but it is cereals that we really need to worry about, given that they supply most of the planet’s calories: corn, wheat, and rice all evolved as crops in the climate of the last ten thousand years, and though plant breeders can change them, there are limits to those changes. You can move a person from Hanoi to Edmonton, and she might decide to open a Vietnamese restaurant. But if you move a rice plant, it will die.</w:t>
+      </w:r>
+    </w:p>
+    <w:p>
+      <w:r>
+        <w:t xml:space="preserve">A 2017 study in Australia, home to some of the world’s highest-tech farming, found that “wheat productivity has flatlined as a direct result of climate change.” After tripling between 1900 and 1990, wheat yields had </w:t>
       </w:r>
       <w:proofErr w:type="gramStart"/>
       <w:r>
-        <w:t>is</w:t>
+        <w:t>stagnated since</w:t>
       </w:r>
       <w:proofErr w:type="gramEnd"/>
       <w:r>
-        <w:t xml:space="preserve"> the new face of climate denial. In a Guardian article, Rebecca Solnit quotes Mann who calls those who feel it is too late to reign in climate change “inactivists” and “doomists”. In his book “The Climate Wars” Mann says defeatism is the successor to climate denial and he describes it as, “the great obstacle to addressing the crisis.”   </w:t>
-      </w:r>
-    </w:p>
-    <w:p>
-      <w:r>
-        <w:t xml:space="preserve">As explained in an article by Bryan Schatz,  Mann is a scientist who has been viciously attacked for exposing climate denial from the fossil fuel industry and the GOP, now he is fighting </w:t>
+        <w:t xml:space="preserve">, as temperatures increased </w:t>
+      </w:r>
+      <w:proofErr w:type="gramStart"/>
+      <w:r>
+        <w:t>a degree</w:t>
+      </w:r>
+      <w:proofErr w:type="gramEnd"/>
+      <w:r>
+        <w:t xml:space="preserve"> and rainfall declined by nearly a third. “The chance of that just being variable climate without the underlying factor [of climate change] is less than one in a hundred billion,” the researchers said, and it meant that despite all the expensive new technology farmers kept introducing, “they have succeeded only in standing still, not in moving forward.” Assuming the same trends continued, yields would </w:t>
+      </w:r>
+      <w:proofErr w:type="gramStart"/>
+      <w:r>
+        <w:t>actually start</w:t>
+      </w:r>
+      <w:proofErr w:type="gramEnd"/>
+      <w:r>
+        <w:t xml:space="preserve"> to decline inside of two decades, they reported. In June 2018, researchers found that a two-degree Celsius rise in temperature — which, recall, is what the Paris accords are now aiming for — could cut U.S. corn yields by 18 percent.  A four-degree increase — which is where our current trajectory will take us — would cut the crop almost in half. The United States is the world’s largest producer of corn, which in turn is the planet’s most widely grown crop.</w:t>
+      </w:r>
+    </w:p>
+    <w:p>
+      <w:r>
+        <w:t xml:space="preserve">Corn is vulnerable because even a week of high temperatures at the key moment can keep it from fertilizing. (“You only get one chance to pollinate a quadrillion kernels of corn,” the head of a commodity consulting firm explained.) But even the hardiest crops are susceptible. Sorghum, for instance, which is a staple for half a billion humans, is particularly hardy in dry conditions because it has big, fibrous roots that reach far down into the earth. </w:t>
+      </w:r>
+      <w:proofErr w:type="gramStart"/>
+      <w:r>
+        <w:t>Even</w:t>
+      </w:r>
+      <w:proofErr w:type="gramEnd"/>
+      <w:r>
+        <w:t xml:space="preserve"> it has limits, though, and they are being reached. Thirty years of data from the American Midwest show that heat waves affect the “vapor pressure deficit,” the difference between the water vapor in the sorghum leaf’s interior and that in the surrounding air. Hotter weather means the sorghum releases more moisture into the atmosphere. Warm the planet’s temperature by two degrees Celsius — which is, again, now the world’s goal — and sorghum yields drop 17 percent. Warm </w:t>
+      </w:r>
+      <w:proofErr w:type="gramStart"/>
+      <w:r>
+        <w:t>it</w:t>
+      </w:r>
+      <w:proofErr w:type="gramEnd"/>
+      <w:r>
+        <w:t xml:space="preserve"> five degrees Celsius (nine degrees Fahrenheit), and yields drop almost 60 percent.</w:t>
+      </w:r>
+    </w:p>
+    <w:p>
+      <w:r>
+        <w:t xml:space="preserve">It’s hard to imagine a topic duller than sorghum yields. It’s the precise opposite of clickbait. But people </w:t>
+      </w:r>
+      <w:proofErr w:type="gramStart"/>
+      <w:r>
+        <w:t>have to</w:t>
+      </w:r>
+      <w:proofErr w:type="gramEnd"/>
+      <w:r>
+        <w:t xml:space="preserve"> eat; in the human game, the single most important question is probably “What’s for dinner?” And when the answer is “Not much,” things deteriorate fast. In 2010 a severe heat wave hit Russia, and it wrecked the grain harvest, which led the Kremlin to ban exports. The global price of wheat spiked, and that helped trigger the Arab Spring — Egypt at the time was the largest wheat importer on the planet. That experience set academics and insurers to work gaming out what the next food shock might look like. In 2017 one team imagined a vigorous El Niño, with the attendant floods and droughts — for a season, in their scenario, corn and soy yields declined by 10 percent, and wheat and rice by 7 percent. The result was chaos: “quadrupled commodity prices, civil unrest, significant negative humanitarian consequences . . . Food riots break out in urban areas across the Middle East, North Africa, and Latin America. The euro weakens and the main European stock markets lose ten percent.”</w:t>
+      </w:r>
+    </w:p>
+    <w:p>
+      <w:r>
+        <w:t xml:space="preserve">At about the same time, a team of British researchers released a study demonstrating that even if you can grow plenty of food, the transportation system that distributes it runs through just fourteen major </w:t>
+      </w:r>
+      <w:proofErr w:type="gramStart"/>
+      <w:r>
+        <w:t>choke-points</w:t>
+      </w:r>
+      <w:proofErr w:type="gramEnd"/>
+      <w:r>
+        <w:t>, and those are vulnerable to — you guessed it — massive disruption from climate change. For instance, U.S. rivers and canals carry a third of the world’s corn and soy, and they’ve been frequently shut down or crimped by flooding and drought in recent years. Brazil accounts for 17 percent of the world’s grain exports, but heavy rainfall in 2017 stranded three thousand trucks. “It’s the glide path to a perfect storm,” said one of the report’s authors.</w:t>
+      </w:r>
+    </w:p>
+    <w:p>
+      <w:r>
+        <w:t xml:space="preserve">Five weeks after that, another report raised an even deeper question. What if you can figure out how to grow plenty of food, and you can figure out how to guarantee its distribution, but the food itself has lost much of its value? The paper, in the journal Environmental Research, said that rising carbon dioxide levels, by speeding plant growth, seem to have reduced the amount of protein in basic staple crops, a finding so startling that, for many years, agronomists had overlooked hints that it was happening. But it seems to be true: when researchers grow grain at the carbon dioxide levels we expect for later this century, they find that minerals such as calcium and iron drop by 8 percent, and protein by about the same amount. In the developing world, where people rely on plants for their protein, that means huge reductions in nutrition: India alone could lose 5 percent of the protein in its total diet, putting 53 million people at new risk for protein deficiency. The loss of zinc, essential for maternal and infant health, could endanger 138 million people around the world. In 2018, rice researchers found “significantly less protein” when they grew eighteen varieties of rice in high–carbon dioxide test plots. “The idea that food became less nutritious was a surprise,” said one researcher. “It’s not intuitive. But I think we should continue to expect surprises. We are completely altering the biophysical conditions that underpin our food system.” And not just ours. People don’t depend on </w:t>
+      </w:r>
+      <w:proofErr w:type="gramStart"/>
+      <w:r>
+        <w:t>goldenrod</w:t>
+      </w:r>
+      <w:proofErr w:type="gramEnd"/>
+      <w:r>
+        <w:t>, for instance, but bees do. When scientists looked at samples of goldenrod in the Smithsonian that dated back to 1842, they found that the protein content of its pollen had “declined by a third since the industrial revolution — and the change closely tracks with the rise in carbon dioxide.”</w:t>
+      </w:r>
+    </w:p>
+    <w:p>
+      <w:r>
+        <w:t>Bees help crops, obviously, so that’s scary news. But in August 2018, a massive new study found something just as frightening: crop pests were thriving in the new heat. “It gets better and better for them,” said one University of Colorado researcher. Even if we hit the UN target of limiting temperature rise to two degrees Celsius, pests should cut wheat yields by 46 percent, corn by 31 percent, and rice by 19 percent. “Warmer temperatures accelerate the metabolism of insect pests like aphids and corn borers at a predictable rate,” the researchers found. “That makes them hungrier[,] and warmer temperatures also speed up their reproduction.” Even fossilized plants from fifty million years ago make the point: “Plant damage from insects correlated with rising and falling temperatures, reaching a maximum during the warmest periods.”</w:t>
+      </w:r>
+    </w:p>
+    <w:p>
+      <w:r>
+        <w:t>JUST AS PEOPLE have gotten used to eating a certain amount of food every day, they’ve gotten used to living in particular places. For obvious reasons, many of these places are right by the ocean: estuaries, where rivers meet the sea, are among the richest ecosystems on Earth, and water makes for easy trade. From the earliest cities (Athens, Corinth, Rhodes) to the biggest modern metropolises (Shanghai, New York, Mumbai), proximity to saltwater meant wealth and power. And now it means exquisite, likely fatal, vulnerability.</w:t>
+      </w:r>
+    </w:p>
+    <w:p>
+      <w:r>
+        <w:t xml:space="preserve">Throughout the Holocene (the ten-thousand-year period that began as the last ice age ceased, the stretch that encompasses all recorded human history), the carbon dioxide level in the atmosphere stayed stable, and </w:t>
+      </w:r>
+      <w:proofErr w:type="gramStart"/>
+      <w:r>
+        <w:t>therefore so</w:t>
+      </w:r>
+      <w:proofErr w:type="gramEnd"/>
+      <w:r>
+        <w:t xml:space="preserve"> did the sea level, and hence it took a while for people to worry about sea level rise. The United Nations’ Intergovernmental Panel on Climate Change (IPCC) predicted in 2003 that sea level should rise a mere half meter by the end of the twenty-first century, most of that coming because warm water takes up more space than cold, and while a half meter would be enough to cause expense and trouble, it wouldn’t really interfere with settlement patterns. But even as the IPCC scientists made that estimate, they cautioned that it didn’t </w:t>
+      </w:r>
+      <w:proofErr w:type="gramStart"/>
+      <w:r>
+        <w:t>take into account</w:t>
+      </w:r>
+      <w:proofErr w:type="gramEnd"/>
+      <w:r>
+        <w:t xml:space="preserve"> the possible melt of the great ice sheets over Greenland and Antarctica. And pretty much everything we’ve learned in the years since makes scientists think that those ice sheets are horribly vulnerable.</w:t>
+      </w:r>
+    </w:p>
+    <w:p>
+      <w:r>
+        <w:t>Paleoclimatologists, for instance, have discovered that in the distant past, sea levels often rose and fell with breathtaking speed. Fourteen thousand years ago, as the Ice Age began to loosen its grip, huge amounts of ice thawed in what researchers call meltwater pulse 1A, raising the sea level by sixty feet. Thirteen feet of that may have come in a single century. Another team found that millions of years ago, during the Pliocene, with carbon dioxide levels about where they are now, the West Antarctic Ice Sheet seems to have collapsed in as little as a hundred years. “The latest field data out of West Antarctica is kind of an OMG thing,” a federal official said in 2016 — and that was before the really epochal news in the early summer of 2018, when eighty-four researchers from forty-four institutions pooled their data and concluded that the frozen continent had lost three trillion tons of ice in the last three decades, with the rate of melt tripling since 2012. As a result, scientists are now revising their estimates steadily upward. Not half a meter of sea level rise, but a meter. Or two meters. “Several meters in the next fifty to 150 years,” said James Hansen, the planet’s premier climatologist, who added that such a rise would make coastal cities “practically ungovernable.” As Jeff Goodell (who in 2017 wrote the most comprehensive book to date on sea level rise) put it, such a rise would “create generations of climate refugees that will make today’s Syrian war refugee crisis look like a high school drama production.”</w:t>
+      </w:r>
+    </w:p>
+    <w:p>
+      <w:r>
+        <w:t xml:space="preserve">What’s </w:t>
+      </w:r>
+      <w:proofErr w:type="gramStart"/>
+      <w:r>
+        <w:t>really breathtaking</w:t>
+      </w:r>
+      <w:proofErr w:type="gramEnd"/>
+      <w:r>
+        <w:t xml:space="preserve"> is how ill-prepared we are for such changes. Goodell spent months reporting in Miami Beach, which was literally built on sand dredged up from the bottom of Biscayne Bay. He managed to track down Florida’s biggest developer, Jorge Pérez, at a museum opening. Pérez was not, he insisted, worried about the rising sea because “I believe that in twenty or thirty years, someone is going to find a solution for this. If it is a problem for Miami, it will also be a problem for New York and Boston — so where are people going to go?” (He added, with Trump-level narcissism, “Besides, by that time I’ll be dead, so what does it matter?”) To the extent that we’re planning at all, it’s for the old, low predictions of a meter or less. Venice, for instance, is spending $6 billion on a series of inflatable booms to hold back storm tides. But they’re designed to stop sea level </w:t>
+      </w:r>
+      <w:proofErr w:type="gramStart"/>
+      <w:r>
+        <w:t>rise</w:t>
+      </w:r>
+      <w:proofErr w:type="gramEnd"/>
+      <w:r>
+        <w:t xml:space="preserve"> of about a foot. New York City is building a “U-Barrier,” a berm to protect Lower Manhattan from inundation in a storm the size of Hurricane Sandy. But as the sea level rises, winds like Sandy’s will drive far more water into Manhattan, so why not build it higher? “Because the cost goes up exponentially,” said the architect. The cost is already starting to mount. Researchers showed in 2018 that Florida homes near the flood lines were selling at a 7 percent discount, a figure growing over time because “sophisticated buyers” know what is coming. Insurance companies are </w:t>
+      </w:r>
+      <w:proofErr w:type="gramStart"/>
+      <w:r>
+        <w:t>balking:</w:t>
+      </w:r>
+      <w:proofErr w:type="gramEnd"/>
+      <w:r>
+        <w:t xml:space="preserve"> basements from “New York to Mumbai” may be uninsurable by 2020, the CEO of one of Europe’s largest insurers said in 2018.</w:t>
+      </w:r>
+    </w:p>
+    <w:p>
+      <w:r>
+        <w:t xml:space="preserve">SOME OF the </w:t>
+      </w:r>
+      <w:proofErr w:type="gramStart"/>
+      <w:r>
+        <w:t>cost</w:t>
+      </w:r>
+      <w:proofErr w:type="gramEnd"/>
+      <w:r>
+        <w:t xml:space="preserve"> of climate change can be measured in units we’re used to dealing with. Testimony submitted by climate scientists to a federal court in 2017, for instance, said that if we don’t take much stronger action now, future citizens would have to pay $535 trillion to cope with global warming. How is that possible? Take one small county in Florida, which needs to raise 150 miles of road to prevent flooding from even minimal sea level rise. That costs $7 million a mile, putting the price tag at over $1 billion, in a county that has an annual road budget of $25 million. Or consider the numbers from Alaska, where officials are preparing to </w:t>
+      </w:r>
+      <w:proofErr w:type="gramStart"/>
+      <w:r>
+        <w:t>move</w:t>
+      </w:r>
+      <w:proofErr w:type="gramEnd"/>
+      <w:r>
+        <w:t xml:space="preserve"> one coastal village with four hundred residents that’s threatened by rising waters at a cost of up to $400 million — $1 million a person. Multiply this by everyone everywhere, and you understand why the costs run so high. A team of economists predicted a 12 percent risk that global warming could reduce global economic output by 50 percent by 2100 — that is to say, there’s a one-in-eight chance of something eight times as bad as the Great Recession.</w:t>
+      </w:r>
+    </w:p>
+    <w:p>
+      <w:r>
+        <w:t>But some things can’t be measured, and the damage there seems even greater. For instance, the median estimate, from the International Organization for Migration, is that we may see two hundred million climate refugees by 2050. (The high estimate is a billion.) Already “the likelihood of being uprooted from one’s home has increased sixty percent compared with forty years ago.” The U.S. military frets about that because masses of people on the march destabilize entire regions. “Security will start to crumble pretty quickly,” said Adm. Samuel Locklear, former chief of U.S. Pacific Command, explaining why climate change was his single greatest worry.</w:t>
+      </w:r>
+    </w:p>
+    <w:p>
+      <w:r>
+        <w:t xml:space="preserve">The biggest worry for people losing their homes is . . . losing their homes. So, let me tell you about a trip I </w:t>
+      </w:r>
+      <w:proofErr w:type="gramStart"/>
+      <w:r>
+        <w:t>took last summer,</w:t>
+      </w:r>
+      <w:proofErr w:type="gramEnd"/>
+      <w:r>
+        <w:t xml:space="preserve"> to the ice shelf of Greenland. I was with a pair of veteran ice scientists and two young poets — a woman named Kathy Jetnil-Kijiner, from the Marshall Islands in the Pacific, and another named Aka Niviana, who was born on this largest of all the Earth’s islands, a massive sheet of ice that, when it melts, will raise the level of the oceans more than twenty feet.</w:t>
+      </w:r>
+    </w:p>
+    <w:p>
+      <w:r>
+        <w:t xml:space="preserve">And it is melting. We landed at the World War II–era airstrip in </w:t>
       </w:r>
       <w:proofErr w:type="spellStart"/>
       <w:r>
-        <w:t>doomers</w:t>
+        <w:t>Narsarsuaq</w:t>
       </w:r>
       <w:proofErr w:type="spellEnd"/>
       <w:r>
-        <w:t xml:space="preserve"> who think the climate fight is futile. Mann refers to “doomerism” as the other “D” and explains that doomists are the ‘other force of inaction’. The cult of doom is represented by the writings of people like David Wallace-Wells and Jonathan Franzen.  </w:t>
-      </w:r>
-    </w:p>
-    <w:p>
-      <w:r>
-        <w:t xml:space="preserve">Solnit wrote “amateurs and newcomers tend to be more alarmist and defeatist than the insiders and experts.” and this gives them an excuse to do nothing. Those who believe we can address these challenges are derided as “techno-optimists” by </w:t>
+        <w:t xml:space="preserve"> and proceeded by boat through the iceberg-clogged </w:t>
       </w:r>
       <w:proofErr w:type="spellStart"/>
       <w:r>
-        <w:t>doomers</w:t>
+        <w:t>Tunulliarfik</w:t>
       </w:r>
       <w:proofErr w:type="spellEnd"/>
       <w:r>
-        <w:t xml:space="preserve"> and they are dismissed as being high on “</w:t>
+        <w:t xml:space="preserve"> Fjord, arriving eventually at the foot of the </w:t>
       </w:r>
       <w:proofErr w:type="spellStart"/>
       <w:r>
-        <w:t>hopium</w:t>
+        <w:t>Qaterlait</w:t>
       </w:r>
       <w:proofErr w:type="spellEnd"/>
       <w:r>
-        <w:t xml:space="preserve">”. Like climate deniers, </w:t>
+        <w:t xml:space="preserve"> Glacier. We hauled gear up the sloping, icy ramp of the glacier and made camp on an outcrop of red granite bedrock nearly a kilometer inland. In fact, we made camp twice, because the afternoon sun swelled the stream we’d chosen for a site, and soon the tents were inundated. But after dinner, in the late Arctic sunlight, the two women donned the traditional dress of their respective homelands and hiked farther up the glacier, till they could see both the ocean and the high ice. And there they performed a poem they’d composed, a cry from angry and engaged hearts about the overwhelming fact of their lives.</w:t>
+      </w:r>
+    </w:p>
+    <w:p>
+      <w:r>
+        <w:t>The ice of Niviana’s homeland was disappearing, and with it a way of life. While we were on the ice sheet, researchers reported that “the oldest and thickest sea ice” in the Arctic had melted, “opening waters north of Greenland that are normally frozen even in summer.” Just up the coast from our camp, a landslide triggered by melting ice had recently set off a hundred-foot tsunami that killed four people in a remote village: it was, said scientists, precisely the kind of event that will “become more frequent as the climate warms.”</w:t>
+      </w:r>
+    </w:p>
+    <w:p>
+      <w:r>
+        <w:t>The effect, however, is likely to be even more immediate on Jetnil-Kijiner’s home. The Marshalls are a meter or two above sea level, and already the “king tides” wash through living rooms and unearth grave- yards. The breadfruit trees and the banana palms are wilting as saltwater intrudes on the small lens of fresh water that has supported life on the atolls for millennia. Jetnil-Kijiner was literally standing on the ice that, as it melts, will drown her home, leaving her and her countrymen with, as she put it, “only a passport to call home.”</w:t>
+      </w:r>
+    </w:p>
+    <w:p>
+      <w:r>
+        <w:t>So, you can understand the quiet rage that flowed through the poem the two women had written, a poem they now shouted into a chill wind on this glacier that owed up to the great ice sheet, silhouetted against the hemisphere’s starkest landscape. It was a fury that came from a long and bitter history: the Marshalls were the site of the atom bomb tests after the war, and Bikini Atoll remains uninhabitable, just as the United States left nuclear waste lying around the ice when it abandoned the thirty bases it had built in Greenland.</w:t>
+      </w:r>
+    </w:p>
+    <w:p>
+      <w:r>
+        <w:t>But, of course, climate change is different, the first crisis that, though it affects the most vulnerable first and hardest, will eventually come for us all.</w:t>
+      </w:r>
+    </w:p>
+    <w:p>
+      <w:r>
+        <w:t xml:space="preserve">Science can tell us a good deal about this crisis. Jason Box, an American glaciologist who organized the trip, has spent the last twenty-five years journeying to Greenland. “We called this place where we are now the Eagle Glacier because of its shape when we first came here five years ago,” Box said. “But now the head and the wings of the bird have melted away. I don’t know what we should call it now, but the eagle is dead.” He </w:t>
+      </w:r>
+      <w:proofErr w:type="gramStart"/>
+      <w:r>
+        <w:t>busied</w:t>
+      </w:r>
+      <w:proofErr w:type="gramEnd"/>
+      <w:r>
+        <w:t xml:space="preserve"> </w:t>
+      </w:r>
+      <w:proofErr w:type="gramStart"/>
+      <w:r>
+        <w:t>himself</w:t>
+      </w:r>
+      <w:proofErr w:type="gramEnd"/>
+      <w:r>
+        <w:t xml:space="preserve"> replacing the batteries in his remote weather stations, scattered across the ice. They tell one story, but his colleague Alun Hubbard, a Welsh scientist, conceded that there were limits to what instruments could explain. “It’s just </w:t>
       </w:r>
       <w:proofErr w:type="spellStart"/>
       <w:r>
-        <w:t>doomers</w:t>
+        <w:t>gobsmacking</w:t>
       </w:r>
       <w:proofErr w:type="spellEnd"/>
       <w:r>
-        <w:t xml:space="preserve"> cherry-pick evidence and ignore contradicting evidence.  </w:t>
-      </w:r>
-    </w:p>
-    <w:p>
-      <w:r>
-        <w:t xml:space="preserve">David Romps, Goldman Distinguished Chair in the Physical Sciences, Professor, Department of Earth and Planetary Science, Director, Berkeley Atmospheric Sciences Center echoed Mann’s sentiments:  </w:t>
-      </w:r>
-    </w:p>
-    <w:p>
-      <w:r>
-        <w:t xml:space="preserve">“To those who say we are already doomed and so there is no point to switching away from fossil fuels, let me be clear: As bad as the warming has been, it is only one-tenth of the warming we </w:t>
+        <w:t xml:space="preserve"> looking at the trauma of the landscape,” he said. “I just couldn’t register the scale of how the ice sheet had changed in my head.”</w:t>
+      </w:r>
+    </w:p>
+    <w:p>
+      <w:r>
+        <w:t xml:space="preserve">But artists can register </w:t>
       </w:r>
       <w:proofErr w:type="gramStart"/>
       <w:r>
-        <w:t>are capable of causing</w:t>
+        <w:t>scale</w:t>
       </w:r>
       <w:proofErr w:type="gramEnd"/>
       <w:r>
-        <w:t xml:space="preserve">, which would be a hellishly altered Earth. Yes, there is cause for mourning: By failing to act over the past 30 years, we have caused irreparable harm to our climate. But that is not an excuse for wrecking the climate even further for all generations to come.” </w:t>
-      </w:r>
-    </w:p>
-    <w:p>
-      <w:r>
-        <w:t xml:space="preserve">As reviewed in 2019 by Business Insider, climate experts railed against the inaccuracies of Jonathan Franzen’s ‘climate doomist’ opinion column published in the New Yorker. In an essay titled “What If We Stopped Pretending,” Franzen wrote that the destruction of the planet by human-induced climate change is inevitable and that environmentalists and climate change activists are delusional for trying to stop it. Climate author Alex Steffen called Franzen’s essay, “the  worst piece on climate change yet published this decade” he went on to say it is “flawed in both concept and execution, morally cowardly, and lavishly self-indulgent.”   </w:t>
-      </w:r>
-    </w:p>
-    <w:p>
-      <w:r>
-        <w:t xml:space="preserve">Franzen’s article was also criticized by academics including Leah Stokes, assistant professor at the University of California at Santa </w:t>
+        <w:t xml:space="preserve">. They can transpose the fact of melting ice to inundated homes and bewildered lives, </w:t>
       </w:r>
       <w:proofErr w:type="gramStart"/>
       <w:r>
-        <w:t>Barbara;</w:t>
+        <w:t>gauge</w:t>
       </w:r>
       <w:proofErr w:type="gramEnd"/>
       <w:r>
-        <w:t xml:space="preserve"> and Gernot Wagner, climate economist and professor at New York University professor, and Jonathan Foley, environmental scientists and a director of Project Drawdown. </w:t>
-      </w:r>
-    </w:p>
-    <w:p>
-      <w:r>
-        <w:t xml:space="preserve">“It’s hard to imagine major outlets publishing essays declaring efforts to reduce poverty hopeless. Or telling cancer patients to just give up,” John Upton, an editor at Climate Central, wrote on Twitter. “Yet this Climate Doomist trope flourishes — penned, best I can tell, exclusively by older, comfy white men.” </w:t>
-      </w:r>
-    </w:p>
-    <w:p>
-      <w:r>
-        <w:t xml:space="preserve">It’s not too late but it will be if we fail to act </w:t>
-      </w:r>
-    </w:p>
-    <w:p>
-      <w:r>
-        <w:t>The situation is indeed perilous but there is still time to avert catastrophe. While sensationalism may garner headlines, the defeatist testimonies of the prophets of doom do not stand up to scrutiny.  Ben Piven recently wrote that those who fear it’s too late to change the planet’s future should heed the views of experts who think humanity still has time to turn things around. The data indicates that as of 2021 there is around 419 ppm of atmospheric carbon dioxide (CO2)</w:t>
+        <w:t xml:space="preserve"> it against long history and lost future. Science and economics have no real way to value the fact that people have lived for millennia in a certain rhythm, have eaten the food and sung the songs of certain places that are now disappearing. This is a cost only art can measure, and it makes sense that the units of that measurement are sadness and fury — </w:t>
       </w:r>
       <w:proofErr w:type="gramStart"/>
       <w:r>
-        <w:t xml:space="preserve"> the</w:t>
+        <w:t>and also</w:t>
       </w:r>
       <w:proofErr w:type="gramEnd"/>
       <w:r>
-        <w:t xml:space="preserve"> primary greenhouse gas (GHG)</w:t>
+        <w:t>, remarkably, hope. The women’s poem, shouted into the chill wind, ended like this:</w:t>
+      </w:r>
+    </w:p>
+    <w:p>
+      <w:r>
+        <w:t xml:space="preserve">And so, we must — in fact, this book will end with a description of what that </w:t>
       </w:r>
       <w:proofErr w:type="gramStart"/>
       <w:r>
-        <w:t xml:space="preserve"> driving</w:t>
+        <w:t>rising</w:t>
       </w:r>
       <w:proofErr w:type="gramEnd"/>
       <w:r>
-        <w:t xml:space="preserve"> climate change. In 2018 the IPCC indicated that humanity has until 2030 to avoid potentially irreversible climate disruption. By this </w:t>
+        <w:t xml:space="preserve"> might look like. But if, as now seems certain, the melt continues, then the villages of the Marshalls and the ports of Greenland will be overwhelmed. And we will all be a little poorer, because </w:t>
       </w:r>
       <w:proofErr w:type="gramStart"/>
       <w:r>
-        <w:t>time</w:t>
+        <w:t>a way</w:t>
       </w:r>
       <w:proofErr w:type="gramEnd"/>
       <w:r>
-        <w:t xml:space="preserve"> we will need to draw down emissions by at least 45 percent compared to 2010 levels. A more precise estimate suggests we have just over 6 years to cut atmospheric emissions in half.  </w:t>
-      </w:r>
-    </w:p>
-    <w:p>
-      <w:r>
-        <w:t xml:space="preserve">A notion related to the defeatism of </w:t>
-      </w:r>
-      <w:proofErr w:type="spellStart"/>
-      <w:r>
-        <w:t>doomers</w:t>
-      </w:r>
-      <w:proofErr w:type="spellEnd"/>
-      <w:r>
-        <w:t xml:space="preserve"> is that it is too expensive to address the climate crisis. This is another </w:t>
+        <w:t xml:space="preserve"> of being will have been cut off. The puzzle of being human will have lost some of its oldest, most artful pieces.</w:t>
+      </w:r>
+    </w:p>
+    <w:p>
+      <w:r>
+        <w:t>“The loss of Venice,” Jeff Goodell writes, wouldn’t be about just the loss of present-day Venetians. “It’s the loss of the stones in the narrow streets where Titian and Giorgione walked. It’s the loss of eleventh- century mosaics in the basilica, and the unburied home of Marco Polo, and palazzos along the Grand Canal. . . . The loss of Venice is about the loss of a part of ourselves that reaches back in time and binds us together as civilized people.”</w:t>
+      </w:r>
+    </w:p>
+    <w:p>
+      <w:r>
+        <w:t xml:space="preserve">We all have losses already. Where I live, it’s the </w:t>
       </w:r>
       <w:proofErr w:type="gramStart"/>
       <w:r>
-        <w:t>ruse</w:t>
+        <w:t>seasons</w:t>
       </w:r>
       <w:proofErr w:type="gramEnd"/>
       <w:r>
-        <w:t xml:space="preserve">. Economists suggest that if we act </w:t>
-      </w:r>
-      <w:proofErr w:type="gramStart"/>
-      <w:r>
-        <w:t>now</w:t>
-      </w:r>
-      <w:proofErr w:type="gramEnd"/>
-      <w:r>
-        <w:t xml:space="preserve"> we could fix climate change with less than 1 percent of world GDP.  What makes the situation even more urgent is the fact that the longer we wait the more it will cost. An array of economic assessments </w:t>
-      </w:r>
-      <w:proofErr w:type="gramStart"/>
-      <w:r>
-        <w:t>provide</w:t>
-      </w:r>
-      <w:proofErr w:type="gramEnd"/>
-      <w:r>
-        <w:t xml:space="preserve"> cost-benefit analyses that overwhelmingly support the logic of immediate climate action.  There are also a host of economic </w:t>
-      </w:r>
-      <w:proofErr w:type="spellStart"/>
-      <w:r>
-        <w:t>opportunitiess</w:t>
-      </w:r>
-      <w:proofErr w:type="spellEnd"/>
-      <w:r>
-        <w:t xml:space="preserve"> associated with building out a green economy.  </w:t>
-      </w:r>
-    </w:p>
-    <w:p>
-      <w:r>
-        <w:t xml:space="preserve">There is no point at which climate action becomes pointless. While we cannot stop climate change, we can minimize some of its most serious impacts. Climate action is not an all-or-nothing </w:t>
-      </w:r>
-      <w:proofErr w:type="gramStart"/>
-      <w:r>
-        <w:t>proposition,</w:t>
-      </w:r>
-      <w:proofErr w:type="gramEnd"/>
-      <w:r>
-        <w:t xml:space="preserve"> we can limit warming through mitigation efforts and minimize adverse consequences through adaptation. However, as explained by the U.N. Secretary-General, Antonio Guterres, we need urgent action to address the climate crisis. Time is of the essence and the sooner we act the better our chances. </w:t>
-      </w:r>
-    </w:p>
-    <w:p>
-      <w:r>
-        <w:t xml:space="preserve"> </w:t>
+        <w:t>: winter doesn’t reliably mean winter anymore, and so the way we’ve always viscerally told time has begun to break down. In California, it’s the sense of ease: the smell of the fire next time lingers in the eucalyptus groves. There are many ways to be poorer, and we’re going to find out all of them.</w:t>
       </w:r>
     </w:p>
     <w:sectPr>
@@ -1399,7 +1593,7 @@
     <w:aliases w:val="Normal/Card"/>
     <w:uiPriority w:val="5"/>
     <w:qFormat/>
-    <w:rsid w:val="009F5824"/>
+    <w:rsid w:val="00B8145A"/>
     <w:rPr>
       <w:rFonts w:ascii="Calibri" w:hAnsi="Calibri" w:cs="Calibri"/>
     </w:rPr>
@@ -1411,7 +1605,7 @@
     <w:next w:val="Normal"/>
     <w:link w:val="Heading1Char"/>
     <w:qFormat/>
-    <w:rsid w:val="009F5824"/>
+    <w:rsid w:val="00B8145A"/>
     <w:pPr>
       <w:keepNext/>
       <w:keepLines/>
@@ -1441,7 +1635,7 @@
     <w:link w:val="Heading2Char"/>
     <w:uiPriority w:val="1"/>
     <w:qFormat/>
-    <w:rsid w:val="009F5824"/>
+    <w:rsid w:val="00B8145A"/>
     <w:pPr>
       <w:keepNext/>
       <w:keepLines/>
@@ -1466,7 +1660,7 @@
     <w:link w:val="Heading3Char"/>
     <w:uiPriority w:val="2"/>
     <w:qFormat/>
-    <w:rsid w:val="009F5824"/>
+    <w:rsid w:val="00B8145A"/>
     <w:pPr>
       <w:keepNext/>
       <w:keepLines/>
@@ -1491,7 +1685,7 @@
     <w:link w:val="Heading4Char"/>
     <w:uiPriority w:val="3"/>
     <w:qFormat/>
-    <w:rsid w:val="009F5824"/>
+    <w:rsid w:val="00B8145A"/>
     <w:pPr>
       <w:keepNext/>
       <w:keepLines/>
@@ -1513,7 +1707,7 @@
     <w:uiPriority w:val="9"/>
     <w:semiHidden/>
     <w:unhideWhenUsed/>
-    <w:rsid w:val="009F5824"/>
+    <w:rsid w:val="00B8145A"/>
     <w:pPr>
       <w:keepNext/>
       <w:keepLines/>
@@ -1529,7 +1723,7 @@
     <w:name w:val="Default Paragraph Font"/>
     <w:uiPriority w:val="1"/>
     <w:unhideWhenUsed/>
-    <w:rsid w:val="009F5824"/>
+    <w:rsid w:val="00B8145A"/>
   </w:style>
   <w:style w:type="table" w:default="1" w:styleId="TableNormal">
     <w:name w:val="Normal Table"/>
@@ -1551,14 +1745,14 @@
     <w:uiPriority w:val="99"/>
     <w:semiHidden/>
     <w:unhideWhenUsed/>
-    <w:rsid w:val="009F5824"/>
+    <w:rsid w:val="00B8145A"/>
   </w:style>
   <w:style w:type="character" w:styleId="Emphasis">
     <w:name w:val="Emphasis"/>
     <w:basedOn w:val="DefaultParagraphFont"/>
     <w:uiPriority w:val="8"/>
     <w:qFormat/>
-    <w:rsid w:val="009F5824"/>
+    <w:rsid w:val="00B8145A"/>
     <w:rPr>
       <w:rFonts w:ascii="Calibri" w:hAnsi="Calibri" w:cs="Calibri"/>
       <w:b/>
@@ -1575,7 +1769,7 @@
     <w:uiPriority w:val="99"/>
     <w:semiHidden/>
     <w:unhideWhenUsed/>
-    <w:rsid w:val="009F5824"/>
+    <w:rsid w:val="00B8145A"/>
     <w:rPr>
       <w:color w:val="auto"/>
       <w:u w:val="none"/>
@@ -1586,7 +1780,7 @@
     <w:aliases w:val="Pocket Char"/>
     <w:basedOn w:val="DefaultParagraphFont"/>
     <w:link w:val="Heading1"/>
-    <w:rsid w:val="009F5824"/>
+    <w:rsid w:val="00B8145A"/>
     <w:rPr>
       <w:rFonts w:ascii="Calibri" w:eastAsiaTheme="majorEastAsia" w:hAnsi="Calibri" w:cstheme="majorBidi"/>
       <w:b/>
@@ -1600,7 +1794,7 @@
     <w:basedOn w:val="DefaultParagraphFont"/>
     <w:link w:val="Heading2"/>
     <w:uiPriority w:val="1"/>
-    <w:rsid w:val="009F5824"/>
+    <w:rsid w:val="00B8145A"/>
     <w:rPr>
       <w:rFonts w:ascii="Calibri" w:eastAsiaTheme="majorEastAsia" w:hAnsi="Calibri" w:cstheme="majorBidi"/>
       <w:b/>
@@ -1615,7 +1809,7 @@
     <w:basedOn w:val="DefaultParagraphFont"/>
     <w:link w:val="Heading3"/>
     <w:uiPriority w:val="2"/>
-    <w:rsid w:val="009F5824"/>
+    <w:rsid w:val="00B8145A"/>
     <w:rPr>
       <w:rFonts w:ascii="Calibri" w:eastAsiaTheme="majorEastAsia" w:hAnsi="Calibri" w:cstheme="majorBidi"/>
       <w:b/>
@@ -1630,7 +1824,7 @@
     <w:basedOn w:val="DefaultParagraphFont"/>
     <w:link w:val="Heading4"/>
     <w:uiPriority w:val="3"/>
-    <w:rsid w:val="009F5824"/>
+    <w:rsid w:val="00B8145A"/>
     <w:rPr>
       <w:rFonts w:ascii="Calibri" w:eastAsiaTheme="majorEastAsia" w:hAnsi="Calibri" w:cstheme="majorBidi"/>
       <w:b/>
@@ -1644,7 +1838,7 @@
     <w:basedOn w:val="DefaultParagraphFont"/>
     <w:uiPriority w:val="6"/>
     <w:qFormat/>
-    <w:rsid w:val="009F5824"/>
+    <w:rsid w:val="00B8145A"/>
     <w:rPr>
       <w:b/>
       <w:bCs/>
@@ -1658,7 +1852,7 @@
     <w:basedOn w:val="DefaultParagraphFont"/>
     <w:uiPriority w:val="7"/>
     <w:qFormat/>
-    <w:rsid w:val="009F5824"/>
+    <w:rsid w:val="00B8145A"/>
     <w:rPr>
       <w:b w:val="0"/>
       <w:sz w:val="22"/>
@@ -1671,7 +1865,7 @@
     <w:uiPriority w:val="22"/>
     <w:semiHidden/>
     <w:qFormat/>
-    <w:rsid w:val="009F5824"/>
+    <w:rsid w:val="00B8145A"/>
     <w:rPr>
       <w:b/>
       <w:bCs/>
@@ -1683,7 +1877,7 @@
     <w:uiPriority w:val="33"/>
     <w:semiHidden/>
     <w:qFormat/>
-    <w:rsid w:val="009F5824"/>
+    <w:rsid w:val="00B8145A"/>
     <w:rPr>
       <w:b/>
       <w:bCs/>
@@ -1698,7 +1892,7 @@
     <w:link w:val="Heading5"/>
     <w:uiPriority w:val="9"/>
     <w:semiHidden/>
-    <w:rsid w:val="009F5824"/>
+    <w:rsid w:val="00B8145A"/>
     <w:rPr>
       <w:rFonts w:asciiTheme="majorHAnsi" w:eastAsiaTheme="majorEastAsia" w:hAnsiTheme="majorHAnsi" w:cstheme="majorBidi"/>
       <w:color w:val="2F5496" w:themeColor="accent1" w:themeShade="BF"/>
@@ -1710,7 +1904,7 @@
     <w:uiPriority w:val="99"/>
     <w:semiHidden/>
     <w:unhideWhenUsed/>
-    <w:rsid w:val="009F5824"/>
+    <w:rsid w:val="00B8145A"/>
   </w:style>
   <w:style w:type="paragraph" w:styleId="Header">
     <w:name w:val="header"/>
@@ -1718,7 +1912,7 @@
     <w:link w:val="HeaderChar"/>
     <w:uiPriority w:val="99"/>
     <w:semiHidden/>
-    <w:rsid w:val="009F5824"/>
+    <w:rsid w:val="00B8145A"/>
     <w:pPr>
       <w:tabs>
         <w:tab w:val="center" w:pos="4680"/>
@@ -1733,7 +1927,7 @@
     <w:link w:val="Header"/>
     <w:uiPriority w:val="99"/>
     <w:semiHidden/>
-    <w:rsid w:val="009F5824"/>
+    <w:rsid w:val="00B8145A"/>
     <w:rPr>
       <w:rFonts w:ascii="Calibri" w:hAnsi="Calibri" w:cs="Calibri"/>
     </w:rPr>
@@ -1744,7 +1938,7 @@
     <w:link w:val="FooterChar"/>
     <w:uiPriority w:val="99"/>
     <w:semiHidden/>
-    <w:rsid w:val="009F5824"/>
+    <w:rsid w:val="00B8145A"/>
     <w:pPr>
       <w:tabs>
         <w:tab w:val="center" w:pos="4680"/>
@@ -1759,7 +1953,7 @@
     <w:link w:val="Footer"/>
     <w:uiPriority w:val="99"/>
     <w:semiHidden/>
-    <w:rsid w:val="009F5824"/>
+    <w:rsid w:val="00B8145A"/>
     <w:rPr>
       <w:rFonts w:ascii="Calibri" w:hAnsi="Calibri" w:cs="Calibri"/>
     </w:rPr>
@@ -1771,7 +1965,7 @@
     <w:uiPriority w:val="99"/>
     <w:semiHidden/>
     <w:unhideWhenUsed/>
-    <w:rsid w:val="009F5824"/>
+    <w:rsid w:val="00B8145A"/>
     <w:pPr>
       <w:spacing w:after="120"/>
     </w:pPr>
@@ -1782,7 +1976,7 @@
     <w:link w:val="BodyText"/>
     <w:uiPriority w:val="99"/>
     <w:semiHidden/>
-    <w:rsid w:val="009F5824"/>
+    <w:rsid w:val="00B8145A"/>
     <w:rPr>
       <w:rFonts w:ascii="Calibri" w:hAnsi="Calibri" w:cs="Calibri"/>
     </w:rPr>
@@ -1794,7 +1988,7 @@
     <w:semiHidden/>
     <w:unhideWhenUsed/>
     <w:qFormat/>
-    <w:rsid w:val="009F5824"/>
+    <w:rsid w:val="00B8145A"/>
     <w:pPr>
       <w:spacing w:after="0" w:line="240" w:lineRule="auto"/>
     </w:pPr>
@@ -1808,7 +2002,7 @@
     <w:link w:val="NoSpacing"/>
     <w:uiPriority w:val="99"/>
     <w:semiHidden/>
-    <w:rsid w:val="009F5824"/>
+    <w:rsid w:val="00B8145A"/>
     <w:rPr>
       <w:rFonts w:ascii="Calibri" w:hAnsi="Calibri" w:cs="Calibri"/>
     </w:rPr>
@@ -1818,7 +2012,7 @@
     <w:basedOn w:val="DefaultParagraphFont"/>
     <w:uiPriority w:val="99"/>
     <w:unhideWhenUsed/>
-    <w:rsid w:val="009F5824"/>
+    <w:rsid w:val="00B8145A"/>
     <w:rPr>
       <w:color w:val="0563C1" w:themeColor="hyperlink"/>
       <w:u w:val="single"/>
@@ -1830,7 +2024,7 @@
     <w:uiPriority w:val="99"/>
     <w:semiHidden/>
     <w:unhideWhenUsed/>
-    <w:rsid w:val="009F5824"/>
+    <w:rsid w:val="00B8145A"/>
     <w:rPr>
       <w:color w:val="605E5C"/>
       <w:shd w:val="clear" w:color="auto" w:fill="E1DFDD"/>

</xml_diff>

<commit_message>
greedy combinations/pruning implemented - way faster
</commit_message>
<xml_diff>
--- a/article.docx
+++ b/article.docx
@@ -4,389 +4,7 @@
   <w:body>
     <w:p>
       <w:r>
-        <w:t>Oh, it could get very bad.</w:t>
-      </w:r>
-    </w:p>
-    <w:p>
-      <w:r>
-        <w:t xml:space="preserve">In 2015, a study in the Journal of Mathematical Biology pointed out that if the world’s oceans kept warming, by 2100 they might become hot enough to “stop oxygen production by </w:t>
-      </w:r>
-      <w:proofErr w:type="spellStart"/>
-      <w:r>
-        <w:t>phyto</w:t>
-      </w:r>
-      <w:proofErr w:type="spellEnd"/>
-      <w:r>
-        <w:t>-plankton by disrupting the process of photosynthesis.” Given that two-thirds of the Earth’s oxygen comes from phytoplankton, that would “likely result in the mass mortality of animals and humans.”</w:t>
-      </w:r>
-    </w:p>
-    <w:p>
-      <w:r>
-        <w:t>A year later, above the Arctic Circle, in Siberia, a heat wave thawed a reindeer carcass that had been trapped in the permafrost. The exposed body released anthrax into nearby water and soil, infecting two thousand reindeer grazing nearby, and they in turn infected some humans; a twelve-year-old boy died. As it turns out, permafrost is a “very good preserver of microbes and viruses, because it is cold, there is no oxygen, and it is dark” — scientists have managed to revive an eight-million-year-old bacterium they found beneath the surface of a glacier. Researchers believe there are fragments of the Spanish flu virus, smallpox, and bubonic plague buried in Siberia and Alaska.</w:t>
-      </w:r>
-    </w:p>
-    <w:p>
-      <w:r>
-        <w:t>Or consider this: as ice sheets melt, they take weight off land, and that can trigger earthquakes — seismic activity is already increasing in Greenland and Alaska. Meanwhile, the added weight of the new seawater starts to bend the Earth’s crust. “That will give you a massive increase in volcanic activity. It’ll activate faults to create earthquakes, submarine landslides, tsunamis, the whole lot,” explained the director of University College London’s Hazard Centre.  Such a landslide happened in Scandinavia about eight thousand years ago, as the last Ice Age retreated and a Kentucky-size section of Norway’s continental shelf gave way, “plummeting down to the abyssal plain and creating a series of titanic waves that roared forth with a vengeance,” wiping all signs of life from coastal Norway to Greenland and “drowning the Wales-sized landmass that once connected Britain to the Netherlands, Denmark, and Germany.” When the waves hit the Shetlands, they were sixty-five feet high.</w:t>
-      </w:r>
-    </w:p>
-    <w:p>
-      <w:r>
-        <w:t>There’s even this: if we keep raising carbon dioxide levels, we may not be able to think straight anymore. At a thousand parts per million (which is within the realm of possibility for 2100), human cognitive ability falls 21 percent. “The largest effects were seen for Crisis Response, Information Usage, and Strategy,” a Harvard study reported, which is too bad, as those skills are what we seem to need most.</w:t>
-      </w:r>
-    </w:p>
-    <w:p>
-      <w:r>
-        <w:t>I could, in other words, do my best to scare you silly. I’m not opposed on principle — changing something as fundamental as the composition of the atmosphere, and hence the heat balance of the planet, is certain to trigger all manner of horror, and we shouldn’t shy away from it. The dramatic uncertainty that lies ahead may be the most frightening development of all; the physical world is going from backdrop to foreground. (It’s like the contrast between politics in the old days, when you could forget about Washington for weeks at a time, and politics in the Trump era, when the president is always jumping out from behind a tree to yell at you.)</w:t>
-      </w:r>
-    </w:p>
-    <w:p>
-      <w:r>
-        <w:t>But let’s try to occupy ourselves with the most likely scenarios, because they are more than disturbing enough. Long before we get to tidal waves or smallpox, long before we choke to death or stop thinking clearly, we will need to concentrate on the most mundane and basic facts: everyone needs to eat every day, and an awful lot of us live near the ocean.</w:t>
-      </w:r>
-    </w:p>
-    <w:p>
-      <w:r>
-        <w:t>FOOD SUPPLY first. We’ve had an amazing run since the end of World War II, with crop yields growing fast enough to keep ahead of a fast-rising population. It’s come at great human cost — displaced peasant farmers fill many of the planet’s vast slums — but in terms of sheer volume, the Green Revolution’s fertilizers, pesticides, and machinery managed to push output sharply upward. That climb, however, now seems to be running into the brute facts of heat and drought. There are studies to demonstrate the dire effects of warming on coffee, cacao, chickpeas, and champagne, but it is cereals that we really need to worry about, given that they supply most of the planet’s calories: corn, wheat, and rice all evolved as crops in the climate of the last ten thousand years, and though plant breeders can change them, there are limits to those changes. You can move a person from Hanoi to Edmonton, and she might decide to open a Vietnamese restaurant. But if you move a rice plant, it will die.</w:t>
-      </w:r>
-    </w:p>
-    <w:p>
-      <w:r>
-        <w:t xml:space="preserve">A 2017 study in Australia, home to some of the world’s highest-tech farming, found that “wheat productivity has flatlined as a direct result of climate change.” After tripling between 1900 and 1990, wheat yields had </w:t>
-      </w:r>
-      <w:proofErr w:type="gramStart"/>
-      <w:r>
-        <w:t>stagnated since</w:t>
-      </w:r>
-      <w:proofErr w:type="gramEnd"/>
-      <w:r>
-        <w:t xml:space="preserve">, as temperatures increased </w:t>
-      </w:r>
-      <w:proofErr w:type="gramStart"/>
-      <w:r>
-        <w:t>a degree</w:t>
-      </w:r>
-      <w:proofErr w:type="gramEnd"/>
-      <w:r>
-        <w:t xml:space="preserve"> and rainfall declined by nearly a third. “The chance of that just being variable climate without the underlying factor [of climate change] is less than one in a hundred billion,” the researchers said, and it meant that despite all the expensive new technology farmers kept introducing, “they have succeeded only in standing still, not in moving forward.” Assuming the same trends continued, yields would </w:t>
-      </w:r>
-      <w:proofErr w:type="gramStart"/>
-      <w:r>
-        <w:t>actually start</w:t>
-      </w:r>
-      <w:proofErr w:type="gramEnd"/>
-      <w:r>
-        <w:t xml:space="preserve"> to decline inside of two decades, they reported. In June 2018, researchers found that a two-degree Celsius rise in temperature — which, recall, is what the Paris accords are now aiming for — could cut U.S. corn yields by 18 percent.  A four-degree increase — which is where our current trajectory will take us — would cut the crop almost in half. The United States is the world’s largest producer of corn, which in turn is the planet’s most widely grown crop.</w:t>
-      </w:r>
-    </w:p>
-    <w:p>
-      <w:r>
-        <w:t xml:space="preserve">Corn is vulnerable because even a week of high temperatures at the key moment can keep it from fertilizing. (“You only get one chance to pollinate a quadrillion kernels of corn,” the head of a commodity consulting firm explained.) But even the hardiest crops are susceptible. Sorghum, for instance, which is a staple for half a billion humans, is particularly hardy in dry conditions because it has big, fibrous roots that reach far down into the earth. </w:t>
-      </w:r>
-      <w:proofErr w:type="gramStart"/>
-      <w:r>
-        <w:t>Even</w:t>
-      </w:r>
-      <w:proofErr w:type="gramEnd"/>
-      <w:r>
-        <w:t xml:space="preserve"> it has limits, though, and they are being reached. Thirty years of data from the American Midwest show that heat waves affect the “vapor pressure deficit,” the difference between the water vapor in the sorghum leaf’s interior and that in the surrounding air. Hotter weather means the sorghum releases more moisture into the atmosphere. Warm the planet’s temperature by two degrees Celsius — which is, again, now the world’s goal — and sorghum yields drop 17 percent. Warm </w:t>
-      </w:r>
-      <w:proofErr w:type="gramStart"/>
-      <w:r>
-        <w:t>it</w:t>
-      </w:r>
-      <w:proofErr w:type="gramEnd"/>
-      <w:r>
-        <w:t xml:space="preserve"> five degrees Celsius (nine degrees Fahrenheit), and yields drop almost 60 percent.</w:t>
-      </w:r>
-    </w:p>
-    <w:p>
-      <w:r>
-        <w:t xml:space="preserve">It’s hard to imagine a topic duller than sorghum yields. It’s the precise opposite of clickbait. But people </w:t>
-      </w:r>
-      <w:proofErr w:type="gramStart"/>
-      <w:r>
-        <w:t>have to</w:t>
-      </w:r>
-      <w:proofErr w:type="gramEnd"/>
-      <w:r>
-        <w:t xml:space="preserve"> eat; in the human game, the single most important question is probably “What’s for dinner?” And when the answer is “Not much,” things deteriorate fast. In 2010 a severe heat wave hit Russia, and it wrecked the grain harvest, which led the Kremlin to ban exports. The global price of wheat spiked, and that helped trigger the Arab Spring — Egypt at the time was the largest wheat importer on the planet. That experience set academics and insurers to work gaming out what the next food shock might look like. In 2017 one team imagined a vigorous El Niño, with the attendant floods and droughts — for a season, in their scenario, corn and soy yields declined by 10 percent, and wheat and rice by 7 percent. The result was chaos: “quadrupled commodity prices, civil unrest, significant negative humanitarian consequences . . . Food riots break out in urban areas across the Middle East, North Africa, and Latin America. The euro weakens and the main European stock markets lose ten percent.”</w:t>
-      </w:r>
-    </w:p>
-    <w:p>
-      <w:r>
-        <w:t xml:space="preserve">At about the same time, a team of British researchers released a study demonstrating that even if you can grow plenty of food, the transportation system that distributes it runs through just fourteen major </w:t>
-      </w:r>
-      <w:proofErr w:type="gramStart"/>
-      <w:r>
-        <w:t>choke-points</w:t>
-      </w:r>
-      <w:proofErr w:type="gramEnd"/>
-      <w:r>
-        <w:t>, and those are vulnerable to — you guessed it — massive disruption from climate change. For instance, U.S. rivers and canals carry a third of the world’s corn and soy, and they’ve been frequently shut down or crimped by flooding and drought in recent years. Brazil accounts for 17 percent of the world’s grain exports, but heavy rainfall in 2017 stranded three thousand trucks. “It’s the glide path to a perfect storm,” said one of the report’s authors.</w:t>
-      </w:r>
-    </w:p>
-    <w:p>
-      <w:r>
-        <w:t xml:space="preserve">Five weeks after that, another report raised an even deeper question. What if you can figure out how to grow plenty of food, and you can figure out how to guarantee its distribution, but the food itself has lost much of its value? The paper, in the journal Environmental Research, said that rising carbon dioxide levels, by speeding plant growth, seem to have reduced the amount of protein in basic staple crops, a finding so startling that, for many years, agronomists had overlooked hints that it was happening. But it seems to be true: when researchers grow grain at the carbon dioxide levels we expect for later this century, they find that minerals such as calcium and iron drop by 8 percent, and protein by about the same amount. In the developing world, where people rely on plants for their protein, that means huge reductions in nutrition: India alone could lose 5 percent of the protein in its total diet, putting 53 million people at new risk for protein deficiency. The loss of zinc, essential for maternal and infant health, could endanger 138 million people around the world. In 2018, rice researchers found “significantly less protein” when they grew eighteen varieties of rice in high–carbon dioxide test plots. “The idea that food became less nutritious was a surprise,” said one researcher. “It’s not intuitive. But I think we should continue to expect surprises. We are completely altering the biophysical conditions that underpin our food system.” And not just ours. People don’t depend on </w:t>
-      </w:r>
-      <w:proofErr w:type="gramStart"/>
-      <w:r>
-        <w:t>goldenrod</w:t>
-      </w:r>
-      <w:proofErr w:type="gramEnd"/>
-      <w:r>
-        <w:t>, for instance, but bees do. When scientists looked at samples of goldenrod in the Smithsonian that dated back to 1842, they found that the protein content of its pollen had “declined by a third since the industrial revolution — and the change closely tracks with the rise in carbon dioxide.”</w:t>
-      </w:r>
-    </w:p>
-    <w:p>
-      <w:r>
-        <w:t>Bees help crops, obviously, so that’s scary news. But in August 2018, a massive new study found something just as frightening: crop pests were thriving in the new heat. “It gets better and better for them,” said one University of Colorado researcher. Even if we hit the UN target of limiting temperature rise to two degrees Celsius, pests should cut wheat yields by 46 percent, corn by 31 percent, and rice by 19 percent. “Warmer temperatures accelerate the metabolism of insect pests like aphids and corn borers at a predictable rate,” the researchers found. “That makes them hungrier[,] and warmer temperatures also speed up their reproduction.” Even fossilized plants from fifty million years ago make the point: “Plant damage from insects correlated with rising and falling temperatures, reaching a maximum during the warmest periods.”</w:t>
-      </w:r>
-    </w:p>
-    <w:p>
-      <w:r>
-        <w:t>JUST AS PEOPLE have gotten used to eating a certain amount of food every day, they’ve gotten used to living in particular places. For obvious reasons, many of these places are right by the ocean: estuaries, where rivers meet the sea, are among the richest ecosystems on Earth, and water makes for easy trade. From the earliest cities (Athens, Corinth, Rhodes) to the biggest modern metropolises (Shanghai, New York, Mumbai), proximity to saltwater meant wealth and power. And now it means exquisite, likely fatal, vulnerability.</w:t>
-      </w:r>
-    </w:p>
-    <w:p>
-      <w:r>
-        <w:t xml:space="preserve">Throughout the Holocene (the ten-thousand-year period that began as the last ice age ceased, the stretch that encompasses all recorded human history), the carbon dioxide level in the atmosphere stayed stable, and </w:t>
-      </w:r>
-      <w:proofErr w:type="gramStart"/>
-      <w:r>
-        <w:t>therefore so</w:t>
-      </w:r>
-      <w:proofErr w:type="gramEnd"/>
-      <w:r>
-        <w:t xml:space="preserve"> did the sea level, and hence it took a while for people to worry about sea level rise. The United Nations’ Intergovernmental Panel on Climate Change (IPCC) predicted in 2003 that sea level should rise a mere half meter by the end of the twenty-first century, most of that coming because warm water takes up more space than cold, and while a half meter would be enough to cause expense and trouble, it wouldn’t really interfere with settlement patterns. But even as the IPCC scientists made that estimate, they cautioned that it didn’t </w:t>
-      </w:r>
-      <w:proofErr w:type="gramStart"/>
-      <w:r>
-        <w:t>take into account</w:t>
-      </w:r>
-      <w:proofErr w:type="gramEnd"/>
-      <w:r>
-        <w:t xml:space="preserve"> the possible melt of the great ice sheets over Greenland and Antarctica. And pretty much everything we’ve learned in the years since makes scientists think that those ice sheets are horribly vulnerable.</w:t>
-      </w:r>
-    </w:p>
-    <w:p>
-      <w:r>
-        <w:t>Paleoclimatologists, for instance, have discovered that in the distant past, sea levels often rose and fell with breathtaking speed. Fourteen thousand years ago, as the Ice Age began to loosen its grip, huge amounts of ice thawed in what researchers call meltwater pulse 1A, raising the sea level by sixty feet. Thirteen feet of that may have come in a single century. Another team found that millions of years ago, during the Pliocene, with carbon dioxide levels about where they are now, the West Antarctic Ice Sheet seems to have collapsed in as little as a hundred years. “The latest field data out of West Antarctica is kind of an OMG thing,” a federal official said in 2016 — and that was before the really epochal news in the early summer of 2018, when eighty-four researchers from forty-four institutions pooled their data and concluded that the frozen continent had lost three trillion tons of ice in the last three decades, with the rate of melt tripling since 2012. As a result, scientists are now revising their estimates steadily upward. Not half a meter of sea level rise, but a meter. Or two meters. “Several meters in the next fifty to 150 years,” said James Hansen, the planet’s premier climatologist, who added that such a rise would make coastal cities “practically ungovernable.” As Jeff Goodell (who in 2017 wrote the most comprehensive book to date on sea level rise) put it, such a rise would “create generations of climate refugees that will make today’s Syrian war refugee crisis look like a high school drama production.”</w:t>
-      </w:r>
-    </w:p>
-    <w:p>
-      <w:r>
-        <w:t xml:space="preserve">What’s </w:t>
-      </w:r>
-      <w:proofErr w:type="gramStart"/>
-      <w:r>
-        <w:t>really breathtaking</w:t>
-      </w:r>
-      <w:proofErr w:type="gramEnd"/>
-      <w:r>
-        <w:t xml:space="preserve"> is how ill-prepared we are for such changes. Goodell spent months reporting in Miami Beach, which was literally built on sand dredged up from the bottom of Biscayne Bay. He managed to track down Florida’s biggest developer, Jorge Pérez, at a museum opening. Pérez was not, he insisted, worried about the rising sea because “I believe that in twenty or thirty years, someone is going to find a solution for this. If it is a problem for Miami, it will also be a problem for New York and Boston — so where are people going to go?” (He added, with Trump-level narcissism, “Besides, by that time I’ll be dead, so what does it matter?”) To the extent that we’re planning at all, it’s for the old, low predictions of a meter or less. Venice, for instance, is spending $6 billion on a series of inflatable booms to hold back storm tides. But they’re designed to stop sea level </w:t>
-      </w:r>
-      <w:proofErr w:type="gramStart"/>
-      <w:r>
-        <w:t>rise</w:t>
-      </w:r>
-      <w:proofErr w:type="gramEnd"/>
-      <w:r>
-        <w:t xml:space="preserve"> of about a foot. New York City is building a “U-Barrier,” a berm to protect Lower Manhattan from inundation in a storm the size of Hurricane Sandy. But as the sea level rises, winds like Sandy’s will drive far more water into Manhattan, so why not build it higher? “Because the cost goes up exponentially,” said the architect. The cost is already starting to mount. Researchers showed in 2018 that Florida homes near the flood lines were selling at a 7 percent discount, a figure growing over time because “sophisticated buyers” know what is coming. Insurance companies are </w:t>
-      </w:r>
-      <w:proofErr w:type="gramStart"/>
-      <w:r>
-        <w:t>balking:</w:t>
-      </w:r>
-      <w:proofErr w:type="gramEnd"/>
-      <w:r>
-        <w:t xml:space="preserve"> basements from “New York to Mumbai” may be uninsurable by 2020, the CEO of one of Europe’s largest insurers said in 2018.</w:t>
-      </w:r>
-    </w:p>
-    <w:p>
-      <w:r>
-        <w:t xml:space="preserve">SOME OF the </w:t>
-      </w:r>
-      <w:proofErr w:type="gramStart"/>
-      <w:r>
-        <w:t>cost</w:t>
-      </w:r>
-      <w:proofErr w:type="gramEnd"/>
-      <w:r>
-        <w:t xml:space="preserve"> of climate change can be measured in units we’re used to dealing with. Testimony submitted by climate scientists to a federal court in 2017, for instance, said that if we don’t take much stronger action now, future citizens would have to pay $535 trillion to cope with global warming. How is that possible? Take one small county in Florida, which needs to raise 150 miles of road to prevent flooding from even minimal sea level rise. That costs $7 million a mile, putting the price tag at over $1 billion, in a county that has an annual road budget of $25 million. Or consider the numbers from Alaska, where officials are preparing to </w:t>
-      </w:r>
-      <w:proofErr w:type="gramStart"/>
-      <w:r>
-        <w:t>move</w:t>
-      </w:r>
-      <w:proofErr w:type="gramEnd"/>
-      <w:r>
-        <w:t xml:space="preserve"> one coastal village with four hundred residents that’s threatened by rising waters at a cost of up to $400 million — $1 million a person. Multiply this by everyone everywhere, and you understand why the costs run so high. A team of economists predicted a 12 percent risk that global warming could reduce global economic output by 50 percent by 2100 — that is to say, there’s a one-in-eight chance of something eight times as bad as the Great Recession.</w:t>
-      </w:r>
-    </w:p>
-    <w:p>
-      <w:r>
-        <w:t>But some things can’t be measured, and the damage there seems even greater. For instance, the median estimate, from the International Organization for Migration, is that we may see two hundred million climate refugees by 2050. (The high estimate is a billion.) Already “the likelihood of being uprooted from one’s home has increased sixty percent compared with forty years ago.” The U.S. military frets about that because masses of people on the march destabilize entire regions. “Security will start to crumble pretty quickly,” said Adm. Samuel Locklear, former chief of U.S. Pacific Command, explaining why climate change was his single greatest worry.</w:t>
-      </w:r>
-    </w:p>
-    <w:p>
-      <w:r>
-        <w:t xml:space="preserve">The biggest worry for people losing their homes is . . . losing their homes. So, let me tell you about a trip I </w:t>
-      </w:r>
-      <w:proofErr w:type="gramStart"/>
-      <w:r>
-        <w:t>took last summer,</w:t>
-      </w:r>
-      <w:proofErr w:type="gramEnd"/>
-      <w:r>
-        <w:t xml:space="preserve"> to the ice shelf of Greenland. I was with a pair of veteran ice scientists and two young poets — a woman named Kathy Jetnil-Kijiner, from the Marshall Islands in the Pacific, and another named Aka Niviana, who was born on this largest of all the Earth’s islands, a massive sheet of ice that, when it melts, will raise the level of the oceans more than twenty feet.</w:t>
-      </w:r>
-    </w:p>
-    <w:p>
-      <w:r>
-        <w:t xml:space="preserve">And it is melting. We landed at the World War II–era airstrip in </w:t>
-      </w:r>
-      <w:proofErr w:type="spellStart"/>
-      <w:r>
-        <w:t>Narsarsuaq</w:t>
-      </w:r>
-      <w:proofErr w:type="spellEnd"/>
-      <w:r>
-        <w:t xml:space="preserve"> and proceeded by boat through the iceberg-clogged </w:t>
-      </w:r>
-      <w:proofErr w:type="spellStart"/>
-      <w:r>
-        <w:t>Tunulliarfik</w:t>
-      </w:r>
-      <w:proofErr w:type="spellEnd"/>
-      <w:r>
-        <w:t xml:space="preserve"> Fjord, arriving eventually at the foot of the </w:t>
-      </w:r>
-      <w:proofErr w:type="spellStart"/>
-      <w:r>
-        <w:t>Qaterlait</w:t>
-      </w:r>
-      <w:proofErr w:type="spellEnd"/>
-      <w:r>
-        <w:t xml:space="preserve"> Glacier. We hauled gear up the sloping, icy ramp of the glacier and made camp on an outcrop of red granite bedrock nearly a kilometer inland. In fact, we made camp twice, because the afternoon sun swelled the stream we’d chosen for a site, and soon the tents were inundated. But after dinner, in the late Arctic sunlight, the two women donned the traditional dress of their respective homelands and hiked farther up the glacier, till they could see both the ocean and the high ice. And there they performed a poem they’d composed, a cry from angry and engaged hearts about the overwhelming fact of their lives.</w:t>
-      </w:r>
-    </w:p>
-    <w:p>
-      <w:r>
-        <w:t>The ice of Niviana’s homeland was disappearing, and with it a way of life. While we were on the ice sheet, researchers reported that “the oldest and thickest sea ice” in the Arctic had melted, “opening waters north of Greenland that are normally frozen even in summer.” Just up the coast from our camp, a landslide triggered by melting ice had recently set off a hundred-foot tsunami that killed four people in a remote village: it was, said scientists, precisely the kind of event that will “become more frequent as the climate warms.”</w:t>
-      </w:r>
-    </w:p>
-    <w:p>
-      <w:r>
-        <w:t>The effect, however, is likely to be even more immediate on Jetnil-Kijiner’s home. The Marshalls are a meter or two above sea level, and already the “king tides” wash through living rooms and unearth grave- yards. The breadfruit trees and the banana palms are wilting as saltwater intrudes on the small lens of fresh water that has supported life on the atolls for millennia. Jetnil-Kijiner was literally standing on the ice that, as it melts, will drown her home, leaving her and her countrymen with, as she put it, “only a passport to call home.”</w:t>
-      </w:r>
-    </w:p>
-    <w:p>
-      <w:r>
-        <w:t>So, you can understand the quiet rage that flowed through the poem the two women had written, a poem they now shouted into a chill wind on this glacier that owed up to the great ice sheet, silhouetted against the hemisphere’s starkest landscape. It was a fury that came from a long and bitter history: the Marshalls were the site of the atom bomb tests after the war, and Bikini Atoll remains uninhabitable, just as the United States left nuclear waste lying around the ice when it abandoned the thirty bases it had built in Greenland.</w:t>
-      </w:r>
-    </w:p>
-    <w:p>
-      <w:r>
-        <w:t>But, of course, climate change is different, the first crisis that, though it affects the most vulnerable first and hardest, will eventually come for us all.</w:t>
-      </w:r>
-    </w:p>
-    <w:p>
-      <w:r>
-        <w:t xml:space="preserve">Science can tell us a good deal about this crisis. Jason Box, an American glaciologist who organized the trip, has spent the last twenty-five years journeying to Greenland. “We called this place where we are now the Eagle Glacier because of its shape when we first came here five years ago,” Box said. “But now the head and the wings of the bird have melted away. I don’t know what we should call it now, but the eagle is dead.” He </w:t>
-      </w:r>
-      <w:proofErr w:type="gramStart"/>
-      <w:r>
-        <w:t>busied</w:t>
-      </w:r>
-      <w:proofErr w:type="gramEnd"/>
-      <w:r>
-        <w:t xml:space="preserve"> </w:t>
-      </w:r>
-      <w:proofErr w:type="gramStart"/>
-      <w:r>
-        <w:t>himself</w:t>
-      </w:r>
-      <w:proofErr w:type="gramEnd"/>
-      <w:r>
-        <w:t xml:space="preserve"> replacing the batteries in his remote weather stations, scattered across the ice. They tell one story, but his colleague Alun Hubbard, a Welsh scientist, conceded that there were limits to what instruments could explain. “It’s just </w:t>
-      </w:r>
-      <w:proofErr w:type="spellStart"/>
-      <w:r>
-        <w:t>gobsmacking</w:t>
-      </w:r>
-      <w:proofErr w:type="spellEnd"/>
-      <w:r>
-        <w:t xml:space="preserve"> looking at the trauma of the landscape,” he said. “I just couldn’t register the scale of how the ice sheet had changed in my head.”</w:t>
-      </w:r>
-    </w:p>
-    <w:p>
-      <w:r>
-        <w:t xml:space="preserve">But artists can register </w:t>
-      </w:r>
-      <w:proofErr w:type="gramStart"/>
-      <w:r>
-        <w:t>scale</w:t>
-      </w:r>
-      <w:proofErr w:type="gramEnd"/>
-      <w:r>
-        <w:t xml:space="preserve">. They can transpose the fact of melting ice to inundated homes and bewildered lives, </w:t>
-      </w:r>
-      <w:proofErr w:type="gramStart"/>
-      <w:r>
-        <w:t>gauge</w:t>
-      </w:r>
-      <w:proofErr w:type="gramEnd"/>
-      <w:r>
-        <w:t xml:space="preserve"> it against long history and lost future. Science and economics have no real way to value the fact that people have lived for millennia in a certain rhythm, have eaten the food and sung the songs of certain places that are now disappearing. This is a cost only art can measure, and it makes sense that the units of that measurement are sadness and fury — </w:t>
-      </w:r>
-      <w:proofErr w:type="gramStart"/>
-      <w:r>
-        <w:t>and also</w:t>
-      </w:r>
-      <w:proofErr w:type="gramEnd"/>
-      <w:r>
-        <w:t>, remarkably, hope. The women’s poem, shouted into the chill wind, ended like this:</w:t>
-      </w:r>
-    </w:p>
-    <w:p>
-      <w:r>
-        <w:t xml:space="preserve">And so, we must — in fact, this book will end with a description of what that </w:t>
-      </w:r>
-      <w:proofErr w:type="gramStart"/>
-      <w:r>
-        <w:t>rising</w:t>
-      </w:r>
-      <w:proofErr w:type="gramEnd"/>
-      <w:r>
-        <w:t xml:space="preserve"> might look like. But if, as now seems certain, the melt continues, then the villages of the Marshalls and the ports of Greenland will be overwhelmed. And we will all be a little poorer, because </w:t>
-      </w:r>
-      <w:proofErr w:type="gramStart"/>
-      <w:r>
-        <w:t>a way</w:t>
-      </w:r>
-      <w:proofErr w:type="gramEnd"/>
-      <w:r>
-        <w:t xml:space="preserve"> of being will have been cut off. The puzzle of being human will have lost some of its oldest, most artful pieces.</w:t>
-      </w:r>
-    </w:p>
-    <w:p>
-      <w:r>
-        <w:t>“The loss of Venice,” Jeff Goodell writes, wouldn’t be about just the loss of present-day Venetians. “It’s the loss of the stones in the narrow streets where Titian and Giorgione walked. It’s the loss of eleventh- century mosaics in the basilica, and the unburied home of Marco Polo, and palazzos along the Grand Canal. . . . The loss of Venice is about the loss of a part of ourselves that reaches back in time and binds us together as civilized people.”</w:t>
-      </w:r>
-    </w:p>
-    <w:p>
-      <w:r>
-        <w:t xml:space="preserve">We all have losses already. Where I live, it’s the </w:t>
-      </w:r>
-      <w:proofErr w:type="gramStart"/>
-      <w:r>
-        <w:t>seasons</w:t>
-      </w:r>
-      <w:proofErr w:type="gramEnd"/>
-      <w:r>
-        <w:t>: winter doesn’t reliably mean winter anymore, and so the way we’ve always viscerally told time has begun to break down. In California, it’s the sense of ease: the smell of the fire next time lingers in the eucalyptus groves. There are many ways to be poorer, and we’re going to find out all of them.</w:t>
+        <w:t>Modeling a U.S. nuclear attack on Russia requires (1) data on the likely targets of such an attack; (2) data on the number and capabilities of U.S. weapons; (3) a plan that allocates weapons to targets; and (4) formulas for estimating the likely results of the attack. Two other crucial issues in nuclear targeting are the problem of nuclear “fratricide” and the question of whether Russia would be able to launch a retaliatory attack before U.S. weapons arrived at their targets. THE TARGETS: RUSSIA’S STRATEGIC NUCLEAR FORCES The highest priority targets in a U.S. nuclear attack on Russia would be the long-range weapons that Russia could use to retaliate. Other targets would be hit as well: for example, nuclear storage sites, short-range nuclear forces, conventional military forces, and command and control sites.24 Russia’s strategic nuclear forces can be divided into four categories. The first comprises 258 ICBMs deployed in silos that have been hardened enough that each must be targeted individually.25 The second leg is Russia’s 291 mobile long-range missiles. If alerted, these missiles would disperse across large patrol areas, making them difficult to destroy. Normally, however, they are kept in shelters inside forty garrisons.26 The third leg comprises 78 long-range bombers that are normally deployed at two air force bases. Seven other airfields are used for training and exercises, so they too are primary targets. In addition, fifty-four other airfields have a connection to Russia’s bomber force and are included on the target list.27 The last leg is Russia’s submarine force. Russia has 12 SSBNs, although only 9 are currently in service; and it has dramatically reduced the frequency of routine patrols. In fact, Russia usually has no SSBNs at sea, relying instead on a dock-alert system in which a submarine in port is on alert.28 Russia’s SSBNs are deployed at three main bases; several dozen other naval facilities are occasionally visited by submarines, however, and would also have to be attacked.29 Finally, we target 127 nuclear weapons storage, production, assembly, and disassembly sites.30 Table 1 summarizes the current Russian strategic force and estimates the number of aimpoints that would have to be targeted to destroy each leg of that force. FORCES FOR A U.S. NUCLEAR FIRST STRIKE The United States currently fields 500 ICBMs, 14 SSBNs, and 77 strategic bombers. The size of this arsenal is bigger than these numbers suggest because most U.S. missiles, submarines, and bombers carry multiple warheads. For example, a single U.S. SSBN carries (on average) 144 warheads. Each B-2 bomber can carry 16 nuclear bombs, and the B-52 bombers have room for 20 nuclear-armed cruise missiles.31 Not all of these forces, however, are typically available for a first strike. During normal conditions, approximately 95 percent of U.S. ICBMs are prepared to launch, but the other legs of the triad are kept at lower alert levels. Typically only 4 SSBNs are on routine patrol, and no U.S. bombers are kept on alert for nuclear operations.32 The United States could take steps to surreptitiously increase the size of the alert force. For example, although there are usually only 4 U.S. SSBNs on patrol, occasionally there are submarines (1) traveling to replace those on station, (2) returning to port after a patrol, and (3) training at sea for an upcoming deployment. The United States could secretly order SSBNs heading home from patrol to return to their launch areas, order the submarines on patrol to remain on station after their replacements arrive, and send submarines undergoing pre-deployment training to launch areas. If timed cleverly, the only sign of the “surge” in U.S. naval activity would be a submarine or two returning late from patrol. In the model below, we assume a temporary surge of 8 SSBNs at sea. The U.S. strategic bomber force would be easier to alert quietly. Given the small number of aircraft involved, the United States should be able to perform preflight maintenance and load the planes with bombs and cruise missiles without taking externally visible steps. In the model, we assume that the United States can quietly alert 75 percent of the small bomber force (58 bombers plus tankers for aerial refueling). To estimate the number of nuclear warheads that the United States could launch against an adversary, one additional calculation is required: the reliability of U.S. delivery systems (i.e., missiles, submarines, and aircraft). Our model uses the standard estimate of 80 percent reliability for U.S. nuclear weapon systems;33 we vary this assumption in our sensitivity analysis. Table 2 provides a snapshot of the U.S. strategic force with information on weapon yield and accuracy. Weapon yields are widely reported, but there is greater uncertainty about accuracy. Our estimates of accuracy use publicly available data; when sources conflict, we generally use the most recent estimates because key components of these weapons are occasionally updated to improve performance. assigning weapons to targets and estimating effects In assigning U.S. weapons to Russian targets, we follow three principles: (1) the most accurate weapons are assigned to the hardest targets; (2) the fastest-arriving weapons are assigned to the targets capable of responding most quickly;34 and (3) except for the nuclear storage sites, each target must be hit by at least one fast-arriving weapon. The goal is to ensure that each target is at least damaged in the initial, surprise wave of warheads; follow-on waves would arrive minutes later to ensure that virtually every target is destroyed. Finally, the attack we model leaves the United States with a reserve of more than 350 strategic nuclear warheads ready to be fired immediately after the U.S. first strike; the number of available strategic warheads would rise quickly to more than 1,000 as bombers returned and reloaded; and the submarines that did not attack (because they were in port) pushed out to sea.Following the targeting criteria described above, we allocate U.S. nuclear weapons to Russian forces as follows: Russian silo-based ICBMs: • initial attacks: stealthy cruise missiles, B-2 strikes, and SLBM warheads • follow-on attacks: land-based ICBMs Russian mobile missile garrisons: • initial attacks: multiple SLBM warheads • follow-on attacks: ICBM warheads Russian strategic aviation: • initial attacks: SLBM warheads used for airbursts over airfields • follow-on attacks: cruise missiles and ICBMs to crater runways Russian naval facilities: • initial attacks: multiple SLBM warheads against naval targets • follow-on attacks: cruise missiles and ICBMs Nuclear storage sites: • initial attacks: no fast-arriving warheads • follow-on attacks: ICBMs against storage facilities Table 3 presents a list of targets in the hypothetical U.S. counterforce attack, the number of aimpoints for each target, and the number of warheads assigned to each aimpoint. To calculate the expected outcome of this attack, we use variations of two simple formulas. The first uses the yield of a warhead and the hardness of a target to calculate the lethal radius (LR), that is, the maximum distance from the detonation at which the target would be damaged or destroyed. Once the LR is calculated, the second formula uses a given delivery vehicle’s accuracy to calculate the odds (the “single-shot probability of kill,” or SSPK) that it would deliver its warhead within the lethal radius.35 (For details regarding these calculations, see appendix 1.) Two clarifications about these calculations are necessary. First, this analysis assumes that Russia is unable to launch its missiles before the first wave of U.S. warheads arrive on target. For reasons described below, this assumption is realistic. Second, the model assumes that Russia’s 9 deployed SSBNs are in port (or that one submarine is at sea but is being tracked) and that their mobile ICBMs are in garrison. For reasons described above, this assumption is also realistic. NUCLEAR TARGETING AND “FRATRICIDE” Historically, analysts have assumed that only 2 nuclear warheads could be used in a short time frame against any target because of a problem called “fratricide.” Assigning multiple warheads to a target requires precise timing to prevent one incoming warhead from destroying others. Furthermore, a nuclear detonation near ground level (which is ideal for destroying hardened silos) would create a debris cloud that could destroy other warheads heading to the same target. As a result, analysts have typically assumed that targets will be hit with a single airburst (which would create little debris) and a single ground burst.36 Concerns about fratricide were justified during the Cold War, but they no longer prevent planners from allocating multiple warheads to each target. The fratricide problem was serious during the Cold War because missiles did not have the pinpoint accuracy that they do today. Under those circumstances, at tacks on an enemy’s ICBM field would produce many near misses (i.e., warheads that detonated too far from the silo to destroy it, but close enough to create a debris cloud that would shield it from the next wave of attacks). Today U.S. missile accuracy is so good that virtually all misses would result from delivery-vehicle malfunctions rather than accuracy limitations; the key point is that malfunctioning delivery vehicles (e.g., boosters that fail to ignite or defective guidance systems) would rarely deliver the warhead close enough to the intended target to create a local debris cloud and a serious fratricide risk.37 As a result, U.S. war planners can assign a large number of warheads to each Russian target. If the delivery system for the first weapon functions properly, the target will likely be destroyed. If the first delivery vehicle malfunctions, it will probably not create a debris cloud over the target, and the next incoming warhead—if its delivery vehicle functions properly—can still succeed. ATTACK TIMING: CAN THE RUSSIANS LAUNCH UNDER ATTACK? A critical issue for the outcome of a U.S. attack is the ability of Russia to launch on warning (i.e., quickly launch a retaliatory strike before its forces are destroyed). It is unlikely that Russia could do this. Russian commanders would need 7–13 minutes to carry out the technical steps involved in identifying a U.S. attack and launching their retaliatory forces. They would have to (1) confirm the sensor indications that an attack was under way; (2) convey the news to political leaders; (3) communicate launch authorization and launch codes to the nuclear forces; (4) execute launch sequences; and (5) allow the missiles to fly a safe distance from the silos.38 This timeline does not include the time required by Russian leaders to absorb the news that a nuclear attack is under way and decide to authorize retaliation. Given that both Russian and U.S. early warning systems have had false alarms in the past, even a minimally prudent leader would need to think hard and ask tough questions before authorizing a catastrophic nuclear response.39 Because the technical steps require 7–13 minutes, it is hard to imagine that Russia could detect an attack, decide to retaliate, and launch missiles in less than 10–15 minutes. The Russian early warning system would probably not give Russia’s leaders the time they need to retaliate; in fact it is questionable whether it would give them any warning at all. Stealthy B-2 bombers could likely penetrate Russian air defenses without detection. Furthermore, low-flying B-52 bombers could fire stealthy nuclear-armed cruise missiles from outside Russian airspace; these missiles—small, radar-absorbing, and flying at very low altitude— would likely provide no warning before detonation. Finally, Russia’s vulnerability is compounded by the poor state of its early warning system. Russian satellites cannot reliably detect the launch of SLBMs; Russia relies on ground-based radar to detect those warheads.40 But there is a large east-facing hole in Russia’s radar network; Russian leaders might have no warning of an SLBM attack from the Pacific.41 Even if Russia plugged the east-facing hole in its radar network, its leaders would still have less than 10 minutes’ warning of a U.S. submarine attack from the Atlantic, and perhaps no time if the U.S. attack began with hundreds of stealthy cruise missiles and stealth bombers.42 Table 4 presents the results of the modeled attack on Russian nuclear forces. The first row of results, the “base case,” uses expected values for the accuracy and reliability of U.S. weapons and the hardness of Russian targets. In each row, the top number is the expected number of targets that survive; the bottom numbers reflect the range of targets that might survive (with a 95 percent confidence interval). The model suggests that the Russian strategic nuclear force is extremely vulnerable. Using base-case values, zero Russian silo-based ICBMs, zero mobile missiles, zero bomber bases, and zero Russian SSBNs are expected to survive. The range of plausible outcomes is even more striking: the likelihood of a single ICBM silo, mobile missile shelter, runway, or submarine surviving the attack falls outside the 95 percent confidence interval. The other rows in Table 4 present the results of sensitivity analysis. The row below the base case indicates expected outcomes if the accuracy of all U.S. nuclear weapons is 20 percent worse than expected (i.e., CEP is increased by 20 percent). The next row shows the impact of reducing the reliability of U.S. weapons from 80 percent to 70 percent. The final row assumes that Russian ICBM silos are 50 percent harder than expected. None of these changes significantly reduces the vulnerability of the Russian nuclear force.</w:t>
       </w:r>
     </w:p>
     <w:sectPr>
@@ -1593,7 +1211,7 @@
     <w:aliases w:val="Normal/Card"/>
     <w:uiPriority w:val="5"/>
     <w:qFormat/>
-    <w:rsid w:val="00B8145A"/>
+    <w:rsid w:val="008A701E"/>
     <w:rPr>
       <w:rFonts w:ascii="Calibri" w:hAnsi="Calibri" w:cs="Calibri"/>
     </w:rPr>
@@ -1605,7 +1223,7 @@
     <w:next w:val="Normal"/>
     <w:link w:val="Heading1Char"/>
     <w:qFormat/>
-    <w:rsid w:val="00B8145A"/>
+    <w:rsid w:val="008A701E"/>
     <w:pPr>
       <w:keepNext/>
       <w:keepLines/>
@@ -1635,7 +1253,7 @@
     <w:link w:val="Heading2Char"/>
     <w:uiPriority w:val="1"/>
     <w:qFormat/>
-    <w:rsid w:val="00B8145A"/>
+    <w:rsid w:val="008A701E"/>
     <w:pPr>
       <w:keepNext/>
       <w:keepLines/>
@@ -1660,7 +1278,7 @@
     <w:link w:val="Heading3Char"/>
     <w:uiPriority w:val="2"/>
     <w:qFormat/>
-    <w:rsid w:val="00B8145A"/>
+    <w:rsid w:val="008A701E"/>
     <w:pPr>
       <w:keepNext/>
       <w:keepLines/>
@@ -1685,7 +1303,7 @@
     <w:link w:val="Heading4Char"/>
     <w:uiPriority w:val="3"/>
     <w:qFormat/>
-    <w:rsid w:val="00B8145A"/>
+    <w:rsid w:val="008A701E"/>
     <w:pPr>
       <w:keepNext/>
       <w:keepLines/>
@@ -1707,7 +1325,7 @@
     <w:uiPriority w:val="9"/>
     <w:semiHidden/>
     <w:unhideWhenUsed/>
-    <w:rsid w:val="00B8145A"/>
+    <w:rsid w:val="008A701E"/>
     <w:pPr>
       <w:keepNext/>
       <w:keepLines/>
@@ -1722,8 +1340,9 @@
   <w:style w:type="character" w:default="1" w:styleId="DefaultParagraphFont">
     <w:name w:val="Default Paragraph Font"/>
     <w:uiPriority w:val="1"/>
+    <w:semiHidden/>
     <w:unhideWhenUsed/>
-    <w:rsid w:val="00B8145A"/>
+    <w:rsid w:val="008A701E"/>
   </w:style>
   <w:style w:type="table" w:default="1" w:styleId="TableNormal">
     <w:name w:val="Normal Table"/>
@@ -1745,14 +1364,16 @@
     <w:uiPriority w:val="99"/>
     <w:semiHidden/>
     <w:unhideWhenUsed/>
-    <w:rsid w:val="00B8145A"/>
+    <w:rsid w:val="008A701E"/>
   </w:style>
   <w:style w:type="character" w:styleId="Emphasis">
     <w:name w:val="Emphasis"/>
+    <w:aliases w:val="Bold Underline,Evidence,Minimized,minimized,Highlighted,tag2,Size 10,emphasis in card,Underlined,CD Card,ED - Tag,emphasis,Emphasis!!,small,Qualifications,bold underline,normal card text,Shrunk,qualifications in card,qualifications,Box,Style1,B"/>
     <w:basedOn w:val="DefaultParagraphFont"/>
+    <w:link w:val="textbold"/>
     <w:uiPriority w:val="8"/>
     <w:qFormat/>
-    <w:rsid w:val="00B8145A"/>
+    <w:rsid w:val="008A701E"/>
     <w:rPr>
       <w:rFonts w:ascii="Calibri" w:hAnsi="Calibri" w:cs="Calibri"/>
       <w:b/>
@@ -1769,7 +1390,7 @@
     <w:uiPriority w:val="99"/>
     <w:semiHidden/>
     <w:unhideWhenUsed/>
-    <w:rsid w:val="00B8145A"/>
+    <w:rsid w:val="008A701E"/>
     <w:rPr>
       <w:color w:val="auto"/>
       <w:u w:val="none"/>
@@ -1780,7 +1401,7 @@
     <w:aliases w:val="Pocket Char"/>
     <w:basedOn w:val="DefaultParagraphFont"/>
     <w:link w:val="Heading1"/>
-    <w:rsid w:val="00B8145A"/>
+    <w:rsid w:val="008A701E"/>
     <w:rPr>
       <w:rFonts w:ascii="Calibri" w:eastAsiaTheme="majorEastAsia" w:hAnsi="Calibri" w:cstheme="majorBidi"/>
       <w:b/>
@@ -1794,7 +1415,7 @@
     <w:basedOn w:val="DefaultParagraphFont"/>
     <w:link w:val="Heading2"/>
     <w:uiPriority w:val="1"/>
-    <w:rsid w:val="00B8145A"/>
+    <w:rsid w:val="008A701E"/>
     <w:rPr>
       <w:rFonts w:ascii="Calibri" w:eastAsiaTheme="majorEastAsia" w:hAnsi="Calibri" w:cstheme="majorBidi"/>
       <w:b/>
@@ -1809,7 +1430,7 @@
     <w:basedOn w:val="DefaultParagraphFont"/>
     <w:link w:val="Heading3"/>
     <w:uiPriority w:val="2"/>
-    <w:rsid w:val="00B8145A"/>
+    <w:rsid w:val="008A701E"/>
     <w:rPr>
       <w:rFonts w:ascii="Calibri" w:eastAsiaTheme="majorEastAsia" w:hAnsi="Calibri" w:cstheme="majorBidi"/>
       <w:b/>
@@ -1824,7 +1445,7 @@
     <w:basedOn w:val="DefaultParagraphFont"/>
     <w:link w:val="Heading4"/>
     <w:uiPriority w:val="3"/>
-    <w:rsid w:val="00B8145A"/>
+    <w:rsid w:val="008A701E"/>
     <w:rPr>
       <w:rFonts w:ascii="Calibri" w:eastAsiaTheme="majorEastAsia" w:hAnsi="Calibri" w:cstheme="majorBidi"/>
       <w:b/>
@@ -1838,7 +1459,7 @@
     <w:basedOn w:val="DefaultParagraphFont"/>
     <w:uiPriority w:val="6"/>
     <w:qFormat/>
-    <w:rsid w:val="00B8145A"/>
+    <w:rsid w:val="008A701E"/>
     <w:rPr>
       <w:b/>
       <w:bCs/>
@@ -1848,11 +1469,11 @@
   </w:style>
   <w:style w:type="character" w:customStyle="1" w:styleId="StyleUnderline">
     <w:name w:val="Style Underline"/>
-    <w:aliases w:val="Underline"/>
+    <w:aliases w:val="Underline,Style Bold Underline,Intense Emphasis1,apple-style-span + 6 pt,Kern at 16 pt,Bold,Intense Emphasis11,Intense Emphasis2,HHeading 3 + 12 pt,Cards + Font: 12 pt Char,Style,Bold Cite Char,Citation Char Char Char,ci,Underline Ch,c,S"/>
     <w:basedOn w:val="DefaultParagraphFont"/>
     <w:uiPriority w:val="7"/>
     <w:qFormat/>
-    <w:rsid w:val="00B8145A"/>
+    <w:rsid w:val="008A701E"/>
     <w:rPr>
       <w:b w:val="0"/>
       <w:sz w:val="22"/>
@@ -1865,7 +1486,7 @@
     <w:uiPriority w:val="22"/>
     <w:semiHidden/>
     <w:qFormat/>
-    <w:rsid w:val="00B8145A"/>
+    <w:rsid w:val="008A701E"/>
     <w:rPr>
       <w:b/>
       <w:bCs/>
@@ -1877,7 +1498,7 @@
     <w:uiPriority w:val="33"/>
     <w:semiHidden/>
     <w:qFormat/>
-    <w:rsid w:val="00B8145A"/>
+    <w:rsid w:val="008A701E"/>
     <w:rPr>
       <w:b/>
       <w:bCs/>
@@ -1892,7 +1513,7 @@
     <w:link w:val="Heading5"/>
     <w:uiPriority w:val="9"/>
     <w:semiHidden/>
-    <w:rsid w:val="00B8145A"/>
+    <w:rsid w:val="008A701E"/>
     <w:rPr>
       <w:rFonts w:asciiTheme="majorHAnsi" w:eastAsiaTheme="majorEastAsia" w:hAnsiTheme="majorHAnsi" w:cstheme="majorBidi"/>
       <w:color w:val="2F5496" w:themeColor="accent1" w:themeShade="BF"/>
@@ -1904,7 +1525,7 @@
     <w:uiPriority w:val="99"/>
     <w:semiHidden/>
     <w:unhideWhenUsed/>
-    <w:rsid w:val="00B8145A"/>
+    <w:rsid w:val="008A701E"/>
   </w:style>
   <w:style w:type="paragraph" w:styleId="Header">
     <w:name w:val="header"/>
@@ -1912,7 +1533,7 @@
     <w:link w:val="HeaderChar"/>
     <w:uiPriority w:val="99"/>
     <w:semiHidden/>
-    <w:rsid w:val="00B8145A"/>
+    <w:rsid w:val="008A701E"/>
     <w:pPr>
       <w:tabs>
         <w:tab w:val="center" w:pos="4680"/>
@@ -1927,7 +1548,7 @@
     <w:link w:val="Header"/>
     <w:uiPriority w:val="99"/>
     <w:semiHidden/>
-    <w:rsid w:val="00B8145A"/>
+    <w:rsid w:val="008A701E"/>
     <w:rPr>
       <w:rFonts w:ascii="Calibri" w:hAnsi="Calibri" w:cs="Calibri"/>
     </w:rPr>
@@ -1938,7 +1559,7 @@
     <w:link w:val="FooterChar"/>
     <w:uiPriority w:val="99"/>
     <w:semiHidden/>
-    <w:rsid w:val="00B8145A"/>
+    <w:rsid w:val="008A701E"/>
     <w:pPr>
       <w:tabs>
         <w:tab w:val="center" w:pos="4680"/>
@@ -1953,7 +1574,7 @@
     <w:link w:val="Footer"/>
     <w:uiPriority w:val="99"/>
     <w:semiHidden/>
-    <w:rsid w:val="00B8145A"/>
+    <w:rsid w:val="008A701E"/>
     <w:rPr>
       <w:rFonts w:ascii="Calibri" w:hAnsi="Calibri" w:cs="Calibri"/>
     </w:rPr>
@@ -1965,7 +1586,7 @@
     <w:uiPriority w:val="99"/>
     <w:semiHidden/>
     <w:unhideWhenUsed/>
-    <w:rsid w:val="00B8145A"/>
+    <w:rsid w:val="008A701E"/>
     <w:pPr>
       <w:spacing w:after="120"/>
     </w:pPr>
@@ -1976,7 +1597,7 @@
     <w:link w:val="BodyText"/>
     <w:uiPriority w:val="99"/>
     <w:semiHidden/>
-    <w:rsid w:val="00B8145A"/>
+    <w:rsid w:val="008A701E"/>
     <w:rPr>
       <w:rFonts w:ascii="Calibri" w:hAnsi="Calibri" w:cs="Calibri"/>
     </w:rPr>
@@ -1988,7 +1609,7 @@
     <w:semiHidden/>
     <w:unhideWhenUsed/>
     <w:qFormat/>
-    <w:rsid w:val="00B8145A"/>
+    <w:rsid w:val="008A701E"/>
     <w:pPr>
       <w:spacing w:after="0" w:line="240" w:lineRule="auto"/>
     </w:pPr>
@@ -2002,7 +1623,7 @@
     <w:link w:val="NoSpacing"/>
     <w:uiPriority w:val="99"/>
     <w:semiHidden/>
-    <w:rsid w:val="00B8145A"/>
+    <w:rsid w:val="008A701E"/>
     <w:rPr>
       <w:rFonts w:ascii="Calibri" w:hAnsi="Calibri" w:cs="Calibri"/>
     </w:rPr>
@@ -2012,7 +1633,7 @@
     <w:basedOn w:val="DefaultParagraphFont"/>
     <w:uiPriority w:val="99"/>
     <w:unhideWhenUsed/>
-    <w:rsid w:val="00B8145A"/>
+    <w:rsid w:val="008A701E"/>
     <w:rPr>
       <w:color w:val="0563C1" w:themeColor="hyperlink"/>
       <w:u w:val="single"/>
@@ -2024,10 +1645,34 @@
     <w:uiPriority w:val="99"/>
     <w:semiHidden/>
     <w:unhideWhenUsed/>
-    <w:rsid w:val="00B8145A"/>
+    <w:rsid w:val="008A701E"/>
     <w:rPr>
       <w:color w:val="605E5C"/>
       <w:shd w:val="clear" w:color="auto" w:fill="E1DFDD"/>
+    </w:rPr>
+  </w:style>
+  <w:style w:type="paragraph" w:customStyle="1" w:styleId="textbold">
+    <w:name w:val="text bold"/>
+    <w:basedOn w:val="Normal"/>
+    <w:link w:val="Emphasis"/>
+    <w:uiPriority w:val="8"/>
+    <w:qFormat/>
+    <w:rsid w:val="005A5C8F"/>
+    <w:pPr>
+      <w:framePr w:wrap="around" w:vAnchor="text" w:hAnchor="text" w:y="1"/>
+      <w:pBdr>
+        <w:top w:val="single" w:sz="12" w:space="0" w:color="auto"/>
+        <w:left w:val="single" w:sz="12" w:space="0" w:color="auto"/>
+        <w:bottom w:val="single" w:sz="12" w:space="0" w:color="auto"/>
+        <w:right w:val="single" w:sz="12" w:space="0" w:color="auto"/>
+      </w:pBdr>
+      <w:spacing w:line="256" w:lineRule="auto"/>
+      <w:ind w:left="720"/>
+    </w:pPr>
+    <w:rPr>
+      <w:b/>
+      <w:iCs/>
+      <w:u w:val="single"/>
     </w:rPr>
   </w:style>
 </w:styles>

</xml_diff>

<commit_message>
splitting on parens and concatting short clauses
</commit_message>
<xml_diff>
--- a/article.docx
+++ b/article.docx
@@ -4,9 +4,40 @@
   <w:body>
     <w:p>
       <w:r>
-        <w:t>Impact of CO2-Caused Climate Changes on Food Production This section looks at the implications of the previous chapters for the planet’s food supply. Extreme Weather (in general) John Podestra, who was President Clinton’s final chief of staff and later became co-chair of President Obama’s transition team, wrote in 2010: “ Food shortages resulting from severe crop losses will occur more frequently and take longer to recover from as more people become vulnerable to extreme weather events”6 In 2011, Oxfam published a report entitled “Extreme Weather Endangers Food Security: 2010-11: A Grim Foretaste of Future Suffering and Hunger?”Romm judged this report, according to which extreme weather had pushed millions of people into hunger, the “climate story of the year,” Oxfam’s report, Romm said, “shows how several extreme weather events have contributed to food insecurity at global, regional and local levels since 2010.”7 In 2012, George Monbiot entitled a story, “If Extreme Weather becomes the Norm, Starvation Awaits.” In 2013, Peter Kendall, president of Britain’s National Farmers Union, said that extreme weather is the biggest threat to farming’s ability to feed the country. “A gentle increase in temperature is fine,” said Kendall, “but extreme weather events completely stuffs farming.”8 In 2014, Bloomberg published an article headed “Extreme Weather Wreaking Havoc on Food as Farmers Suffer,” which began: Too much rain in northern China damaged crops in May, three years after too little rain turned the world’s second-biggest corn producer into a net importer of the grains. . . . U.K. farmers couldn’t plant in muddy fields after the second-wettest year on record in 2012 dented the nation’s wheat production.9 Heat a 2009 article in Science noted: “Although much attention is focused on threats of increased droughts in subtropical agriculture, the potential impacts of seasonal average temperature changes in both the tropics and sub-tropics. . . . are often over-looked”10 Lead author David Battisti said, “The stress on global food production from temperatures alone is going to be huge.” Because temporary heat waves have already greatly reduced crops (the European heat wave of 2003 caused crops to decline as much as 36 percent), a world in which the average temperatures are as high as today’s hottest summers “will surely challenge the global population’s ability to produce adequate food in the future.”11 The years following the Battisti article almost seem designed to prove its truth: The year 2010 brought the historic Russian heat wave, in which 17 percent of Russia’s total crop, including 30 percent of its wheat crop, was lost – a loss that led Russia to end grain exports for a year.12 In 2011, Lester Brown reported: “Crop ecologists have found that each one-degree Celsius rise in temperature above the optimum can reduce grain harvests by 10 percent.”13 In 2013, the World Bank warned that in sub-Saharan Africa, the combination of increasing heat and drought will make it impossible for the staple crop, maize, to thrive in 40 percent of the current farmland, and that the heat will kill or at least degrade swaths of the savanna where livestock graze. Also, researchers at Kansas State University concluded that the addition of another degree Celsius will lead to a 21 percent decrease in the wheat harvests of that state.14 In early 2014, the heat wave was so extreme in Brazil that, in conjunction with the long-lasting drought, it scorched the grazing fields, leading the price of Brazil’s beef – which is primarily grass fed – to go to the highest level ever. 15 Increasing temperature can also affect food supply by making waters too warm for both ocean and freshwater seafood. For example, a 2013 study of California’s native fish projected that the continuation of business as usual would lead to the extinction of 82 percent of its 121 freshwater species. In 2014, Maine’s shrimp season was cancelled after the rising water temperature in the Gulf of Maine had become too warm for the tiny organisms on which shrimp feed, and in California, salmon were dying because the water was too warm, so millions of young Chinook salmon were shipped to the ocean by truck. 16 Drought As pointed out in Chapter 3, Romm in 2011 wrote: “Drought is the most pressing problem caused by climate change. . . . Feeding some 9 billion people by mid-century in the face of a rapidly worsening climate may well be the greatest challenge the human race has ever faced.” That same year, Oxfam reported, East Africa had a drought that contributed to “over 13 million people being published into crisis.” Oxfam also reported that, due to a serious drought in Afghanistan, people were facing food shortages, because up to 80 percent of their rain-fed wheat crops had been destroyed by the lack of rain.17 In 2012, a University of Leeds-led report warned that severe droughts in Asia are likely to bring food crises imminently – within 10 to 15 years. The crisis will originate, it says, in China, India, Pakistan, and Turkey as they are major producers of wheat and maize. One of the co-authors said: “Our works surprised us when we saw that the threat to food security was so imminent; the increased risk of severe droughts is only 10 years away from China and India.”18 In 2014, just as heat and drought devastated Brazil’s beef cattle, this combination did the same for the corn crop of Argentina, the world’s third largest supplier.19 According to a 2012 UN statement quoted in Chapter 3: “Drought ranks as the single most common cause of severe food shortages in developing countries. Drought caused more deaths during the last century than any other natural disaster.” That same year, the US drought led the Department of Agriculture to issue its most extensive disaster declaration ever, one that included almost one-third of the counties in the United States, covering 26 states.20 Storms The expected increase in frequency and severity of the two types of storms that are most destructive of agriculture – hurricanes and extreme rain with flooding – will have a major impact on food production, if the past is any guide. Extreme Rain with Flooding: Ban Ki-Moon called the Pakistani deluge of 2010 (see Chapter 4) “the worst disaster” he had ever seen. It destroyed crops estimated to be worth over two billion dollars, reported Time magazine, which added: “Some 17 million acres of agricultural land have been submerged, and more than 100,000 animals have perished.” This destruction was catastrophic, because “[a]bout a quarter of Pakistan’s economy and nearly a half of its workforce depend on agriculture.”21 Between August and October 2011, reported Oxfam, heavy monsoons “inundated large areas of productive rice lands in South East Asia – including Thailand, Cambodia, Vietnam, Laos, Myanmar, and the Philippines.” These floods were devastating to the year’s rice fields; in Thailand, which is the world’s largest exporter of rice, these rains “caused that nation’s most expensive natural disaster in history.”22 Hurricanes: A summary of the damage by Hurricane Mitch in 1998 said: At least 70 percent of [Honduras’] crops destroyed. . . . Beans, sugar, and banana crops [of Nicaragua] devastated. . . . As much as 80% of [El Salvador’s] maize crop lost. Coffee plantations and sugar cane crop severely affected. In 2009, Cyclone Nargis in Myanmar (Burma) “killed three-fourths of the livestock [in the delta it struck] and salted a million acres of rice paddies with its seawater surges.” In 2012, Hurricane Isaac caused an estimated $100 million worth of crop damages in Louisiana, and Hurricane Sandy “ravaged parts of the Caribbean, sparking fears of food shortages where food insecurity was already a concern.” And in Haiti “up to 70% of crops – such as corn, avocado, bananas and plantains – were obliterated.”23 Sea-Level Rise Three countries whose food supplies along the coastlines are especially threatened are Bangladesh, Vietnam, and Egypt. Bangladesh: According to the IPCC, “Bangladesh is slated to lose the largest amount of cultivated land globally due to rising sea levels. A one-meter rise in sea level would inundate 20 percent of the country’s landmass,” because much of the country’s crop-growing land is only slightly above sea level. Long before the land is inundated, moreover, seepage can make it too salty to grow food. “The once fertile land of this whole southwestern region has now turned into a huge saline swamp where no vegetation grows,” said one farmer. “We cannot grow rice or any vegetables. Coconut palms and banana grows are dying. The coconut water that used to be so sweet and refreshing even a decade ago has now become bitter.” A Union of Concerned Scientists report said: “By mid-century, more than 3 million people stand to be directly affected by sea-level rise. . . . Bangladesh could lose nearly 25 percent of its 1989 land area by around 2100.”24 People cannot respond to moving to higher land, because Bangladesh has 142 million people locked in a very small space: Being about the size of the state of New York, its population is almost half that of the USA. According to an article by two German scholars: “There are no free areas left in Bangladesh; its neighbor India is already very concerned about the past and present illegal immigration of Bangladeshi.”25 Vietnam: Orrin Pilkey and Rob Young wrote: “[I]n many parts of Asia the rice crop will be decimated by rising sea level. . . . [A] three-foot sea level rise will eliminate half of the rice production of Vietnam” (one of the world’s leading producers of rice). Much of Vietnam’s rice fields could be destroyed because, due to its very long coastline, “74% of the population lives in low-lying areas such as coastal plains or river deltas that are threatened by sea level rise.” As a result, “Vietnam could face the most devastating consequences of global sea level rise.”26 The chief problem is that the Mekong Delta, which is Vietnam’s “rice bowl,” is becoming salty. According to a 2011 story in the Guardian: “The vast, humid expanse of the delta is home to more than 17 million people, who have relied for generations on its thousands of river arteries. But rising sea water caused by global warming is now increasing the salt content of the river water and threatening the livelihoods of millions of poor farmers and fisherman.” This salinity especially affects rise production. If the world keeps emitting large quantitites of CO2, a 2009 report noted, the sea level will keep rising and salt water could submerge almost a third of the delta.27 Egypt: Illustrating the fact that sea-level rise does not threaten only the food supply of Asian countries, Egypt is experiencing the same problems as Bangladesh and Vietnam. According to the UN Human Settlements Program, a rise of almost 20 inches (50 centimeters), which is expected at about 2040, will “force[e] two million people in Egypt’s north coast and delta region to abandon their homes.” Besides forcing these people to move, the rising sea-level cuts into Egypt’s capacity to feed to its growing population: [F]armers throughout the delta are losing crops to the rising water table as the salty seawater contaminates the groundwater and makes the soil infertile. This is particularly worrying because nearly half of Egypt’s agriculture – including such crops as wheat, rice, corn and cotton – takes place in the delta region.28 Water Shortage “Of all the environmental trends that are shrinking the world’s food supplies,” said Lester Brown, “the most immediate is water shortages. In a world where 70 percent of all water use is for irrigation, this is no small matter.” But various sources of water have been fading.29 Glaciers: As we saw in Chapter 6, global warming is causing the melting of South America’s “frozen water towers,” the “water towers of Europe,” “Africa’s Alps,” and the “Third Pole glaciers.” At some point, the continents will have trouble producing the food needed by their populations. Snowpack: “Being an essential source of agricultural irrigation for billions of people,” snowpack is providing less water each decade. While he was the Secretary of Energy, Steven Chu said that the continuation of present policies will lead to the disappearance of the Sierra snowpack, which provides most of California’s water. This is a scenario, he said, “where there’s no more agriculture in California.” This is serious, given the fact that California’s Central Valley “yields a third of all the produce grown in the United States.”30 Ground Water: Equally serious is the depletion of ground water. “Aquifer depletion now,” said Lester Brown in his 2013 article on peak water, “threatens harvest in China, India, and the United States,” which “together supply half of the world’s grain harvest.” With regard to China, “the water table under the North China Plain, an area that produces over half of the country’s wheat and a third of its corn, is falling fast.” With regard to India, “The country’s farmers have drilled 21 million irrigation wells, with the result that water tables are falling in almost every state.”31 The first country “to publicly reveal how aquifer depletion will shrink its grain harvest,” Brown added, was Saudi Arabia: In the 1970s, the Saudis “developed a heavily subsidized irrigated agriculture based on pumping water from a fossil aquifer over a half-mile below the surface. In early 2008, with the aquifer largely depleted, the Saudis announced that they will phase out wheat production by 2016.” As a result, Saudi Arabia will start “importing roughly 14 million metric tons of wheat, rice, corn, and barley.”32 Given Saudi Arabia’s relatively small population, this development will not cause a shock too large for world markets to absorb. But what will happen if China or India do the same?</w:t>
+        <w:t xml:space="preserve">After a frightening study from last week showed that industrial methane emissions have been "vastly underestimated," a new projection Friday that the United States is on track to become the world's leading exporter of liquefied natural gas within five years provoked warnings that the American fracking boom could "end hope for climate stability." </w:t>
       </w:r>
     </w:p>
+    <w:p>
+      <w:r>
+        <w:t xml:space="preserve">Liquefied natural gas (LNG) is primarily composed of methane, a greenhouse gas that is 84 times more potent than carbon dioxide over a 20-year period. Methane emissions, by some estimates, are responsible for about a quarter of human-caused global warming.  "Science confirms that gas is a climate killer," Wenonah Hauter, executive director of the U.S. advocacy group Food &amp; Water Watch, said in a statement Friday, citing methane's planet-warming potential. </w:t>
+      </w:r>
+    </w:p>
+    <w:p>
+      <w:r>
+        <w:t xml:space="preserve">Hauter's statement came in response to an International Energy Agency (IEA) annual report, released Friday, that featured the new projection about U.S. LNG exports. The IEA report states that global demand for natural gas grew last year at the fastest rate in nearly a decade and is expected to keep growing, "driven by strong consumption in fast-growing Asian economies and supported by the continued development of the international gas trade."  The IEA's new release came just two days after Food &amp; Water Watch published a report which, as Hauter put it, "shows that the power, petrochemical, and LNG export industries are propping up the fracked gas industry by manufacturing bloated demand for its dirty product, all with the help of government subsidies and intervention." </w:t>
+      </w:r>
+    </w:p>
+    <w:p>
+      <w:r>
+        <w:t xml:space="preserve">While the IEA report attributes much of the increased demand to a growing number of natural gas power plants in the United States and China, it also points to other factors. U.S. News &amp; World Report outlined the agency's findings:  The industrial sector... also played an outsized role in 2018, with factories, fabricators, and other facilities using gas as both a fuel source and a feedstock to make plastics, fertilizers, and other products—putting industry on track to account for nearly half of global gas consumption by 2024. </w:t>
+      </w:r>
+    </w:p>
+    <w:p>
+      <w:r>
+        <w:t xml:space="preserve">The U.S., meanwhile, saw the biggest jump in production last year since 1951, with output soaring by 11.5 percent. That made the U.S. the biggest contributor to gas production growth around the world. IEA executive director Fatih Birol said in a statement announcing the agency's report that "natural gas can contribute to a cleaner global energy system. But it faces its own challenges, including remaining price competitive in emerging markets and reducing methane emissions along the natural gas supply chain." </w:t>
+      </w:r>
+    </w:p>
+    <w:p>
+      <w:r>
+        <w:t xml:space="preserve">Farhana Yamin, a climate attorney and coordinator at the Extinction Rebellion, toldAgence France-Presse, "Given that this polluting fuel can never be 'clean' and is a key driver of climate chaos, the assertion that it can be part of the path to cleaner energy is highly misleading."  Lorne Stockman, senior research analyst at Oil Change International, also criticized the agency's position on natural gas.  "When it comes to gas, the IEA horse has blinkers on and is heading straight over the cliff of climate disaster," he told AFP. "Gas is not clean, cheap, or necessary." </w:t>
+      </w:r>
+    </w:p>
+    <w:p>
+      <w:r>
+        <w:t>Food &amp; Water Watch's Hauter said, "The IEA's cheerleading of fracked natural gas as some type of global climate solution is foolish and false." "The time has come to end the madness by ending artificial economic support for the fossil fuel industry, and investing aggressively in truly clean, renewable energy sources like wind and solar," she added. "The future of our planet depends on it."</w:t>
+      </w:r>
+    </w:p>
+    <w:p/>
     <w:sectPr>
       <w:pgSz w:w="12240" w:h="15840"/>
       <w:pgMar w:top="1440" w:right="1440" w:bottom="1440" w:left="1440" w:header="720" w:footer="720" w:gutter="0"/>
@@ -1211,7 +1242,7 @@
     <w:aliases w:val="Normal/Card"/>
     <w:uiPriority w:val="5"/>
     <w:qFormat/>
-    <w:rsid w:val="006E6B2E"/>
+    <w:rsid w:val="000E4DA7"/>
     <w:rPr>
       <w:rFonts w:ascii="Calibri" w:hAnsi="Calibri" w:cs="Calibri"/>
     </w:rPr>
@@ -1223,7 +1254,7 @@
     <w:next w:val="Normal"/>
     <w:link w:val="Heading1Char"/>
     <w:qFormat/>
-    <w:rsid w:val="006E6B2E"/>
+    <w:rsid w:val="000E4DA7"/>
     <w:pPr>
       <w:keepNext/>
       <w:keepLines/>
@@ -1253,7 +1284,7 @@
     <w:link w:val="Heading2Char"/>
     <w:uiPriority w:val="1"/>
     <w:qFormat/>
-    <w:rsid w:val="006E6B2E"/>
+    <w:rsid w:val="000E4DA7"/>
     <w:pPr>
       <w:keepNext/>
       <w:keepLines/>
@@ -1278,7 +1309,7 @@
     <w:link w:val="Heading3Char"/>
     <w:uiPriority w:val="2"/>
     <w:qFormat/>
-    <w:rsid w:val="006E6B2E"/>
+    <w:rsid w:val="000E4DA7"/>
     <w:pPr>
       <w:keepNext/>
       <w:keepLines/>
@@ -1303,7 +1334,7 @@
     <w:link w:val="Heading4Char"/>
     <w:uiPriority w:val="3"/>
     <w:qFormat/>
-    <w:rsid w:val="006E6B2E"/>
+    <w:rsid w:val="000E4DA7"/>
     <w:pPr>
       <w:keepNext/>
       <w:keepLines/>
@@ -1325,7 +1356,7 @@
     <w:uiPriority w:val="9"/>
     <w:semiHidden/>
     <w:unhideWhenUsed/>
-    <w:rsid w:val="006E6B2E"/>
+    <w:rsid w:val="000E4DA7"/>
     <w:pPr>
       <w:keepNext/>
       <w:keepLines/>
@@ -1342,7 +1373,7 @@
     <w:uiPriority w:val="1"/>
     <w:semiHidden/>
     <w:unhideWhenUsed/>
-    <w:rsid w:val="006E6B2E"/>
+    <w:rsid w:val="000E4DA7"/>
   </w:style>
   <w:style w:type="table" w:default="1" w:styleId="TableNormal">
     <w:name w:val="Normal Table"/>
@@ -1364,7 +1395,7 @@
     <w:uiPriority w:val="99"/>
     <w:semiHidden/>
     <w:unhideWhenUsed/>
-    <w:rsid w:val="006E6B2E"/>
+    <w:rsid w:val="000E4DA7"/>
   </w:style>
   <w:style w:type="character" w:styleId="Emphasis">
     <w:name w:val="Emphasis"/>
@@ -1373,7 +1404,7 @@
     <w:link w:val="textbold"/>
     <w:uiPriority w:val="8"/>
     <w:qFormat/>
-    <w:rsid w:val="006E6B2E"/>
+    <w:rsid w:val="000E4DA7"/>
     <w:rPr>
       <w:rFonts w:ascii="Calibri" w:hAnsi="Calibri" w:cs="Calibri"/>
       <w:b/>
@@ -1390,7 +1421,7 @@
     <w:uiPriority w:val="99"/>
     <w:semiHidden/>
     <w:unhideWhenUsed/>
-    <w:rsid w:val="006E6B2E"/>
+    <w:rsid w:val="000E4DA7"/>
     <w:rPr>
       <w:color w:val="auto"/>
       <w:u w:val="none"/>
@@ -1401,7 +1432,7 @@
     <w:aliases w:val="Pocket Char"/>
     <w:basedOn w:val="DefaultParagraphFont"/>
     <w:link w:val="Heading1"/>
-    <w:rsid w:val="006E6B2E"/>
+    <w:rsid w:val="000E4DA7"/>
     <w:rPr>
       <w:rFonts w:ascii="Calibri" w:eastAsiaTheme="majorEastAsia" w:hAnsi="Calibri" w:cstheme="majorBidi"/>
       <w:b/>
@@ -1415,7 +1446,7 @@
     <w:basedOn w:val="DefaultParagraphFont"/>
     <w:link w:val="Heading2"/>
     <w:uiPriority w:val="1"/>
-    <w:rsid w:val="006E6B2E"/>
+    <w:rsid w:val="000E4DA7"/>
     <w:rPr>
       <w:rFonts w:ascii="Calibri" w:eastAsiaTheme="majorEastAsia" w:hAnsi="Calibri" w:cstheme="majorBidi"/>
       <w:b/>
@@ -1430,7 +1461,7 @@
     <w:basedOn w:val="DefaultParagraphFont"/>
     <w:link w:val="Heading3"/>
     <w:uiPriority w:val="2"/>
-    <w:rsid w:val="006E6B2E"/>
+    <w:rsid w:val="000E4DA7"/>
     <w:rPr>
       <w:rFonts w:ascii="Calibri" w:eastAsiaTheme="majorEastAsia" w:hAnsi="Calibri" w:cstheme="majorBidi"/>
       <w:b/>
@@ -1445,7 +1476,7 @@
     <w:basedOn w:val="DefaultParagraphFont"/>
     <w:link w:val="Heading4"/>
     <w:uiPriority w:val="3"/>
-    <w:rsid w:val="006E6B2E"/>
+    <w:rsid w:val="000E4DA7"/>
     <w:rPr>
       <w:rFonts w:ascii="Calibri" w:eastAsiaTheme="majorEastAsia" w:hAnsi="Calibri" w:cstheme="majorBidi"/>
       <w:b/>
@@ -1459,7 +1490,7 @@
     <w:basedOn w:val="DefaultParagraphFont"/>
     <w:uiPriority w:val="6"/>
     <w:qFormat/>
-    <w:rsid w:val="006E6B2E"/>
+    <w:rsid w:val="000E4DA7"/>
     <w:rPr>
       <w:b/>
       <w:bCs/>
@@ -1473,7 +1504,7 @@
     <w:basedOn w:val="DefaultParagraphFont"/>
     <w:uiPriority w:val="7"/>
     <w:qFormat/>
-    <w:rsid w:val="006E6B2E"/>
+    <w:rsid w:val="000E4DA7"/>
     <w:rPr>
       <w:b w:val="0"/>
       <w:sz w:val="22"/>
@@ -1486,7 +1517,7 @@
     <w:uiPriority w:val="22"/>
     <w:semiHidden/>
     <w:qFormat/>
-    <w:rsid w:val="006E6B2E"/>
+    <w:rsid w:val="000E4DA7"/>
     <w:rPr>
       <w:b/>
       <w:bCs/>
@@ -1498,7 +1529,7 @@
     <w:uiPriority w:val="33"/>
     <w:semiHidden/>
     <w:qFormat/>
-    <w:rsid w:val="006E6B2E"/>
+    <w:rsid w:val="000E4DA7"/>
     <w:rPr>
       <w:b/>
       <w:bCs/>
@@ -1513,7 +1544,7 @@
     <w:link w:val="Heading5"/>
     <w:uiPriority w:val="9"/>
     <w:semiHidden/>
-    <w:rsid w:val="006E6B2E"/>
+    <w:rsid w:val="000E4DA7"/>
     <w:rPr>
       <w:rFonts w:asciiTheme="majorHAnsi" w:eastAsiaTheme="majorEastAsia" w:hAnsiTheme="majorHAnsi" w:cstheme="majorBidi"/>
       <w:color w:val="2F5496" w:themeColor="accent1" w:themeShade="BF"/>
@@ -1525,7 +1556,7 @@
     <w:uiPriority w:val="99"/>
     <w:semiHidden/>
     <w:unhideWhenUsed/>
-    <w:rsid w:val="006E6B2E"/>
+    <w:rsid w:val="000E4DA7"/>
   </w:style>
   <w:style w:type="paragraph" w:styleId="Header">
     <w:name w:val="header"/>
@@ -1533,7 +1564,7 @@
     <w:link w:val="HeaderChar"/>
     <w:uiPriority w:val="99"/>
     <w:semiHidden/>
-    <w:rsid w:val="006E6B2E"/>
+    <w:rsid w:val="000E4DA7"/>
     <w:pPr>
       <w:tabs>
         <w:tab w:val="center" w:pos="4680"/>
@@ -1548,7 +1579,7 @@
     <w:link w:val="Header"/>
     <w:uiPriority w:val="99"/>
     <w:semiHidden/>
-    <w:rsid w:val="006E6B2E"/>
+    <w:rsid w:val="000E4DA7"/>
     <w:rPr>
       <w:rFonts w:ascii="Calibri" w:hAnsi="Calibri" w:cs="Calibri"/>
     </w:rPr>
@@ -1559,7 +1590,7 @@
     <w:link w:val="FooterChar"/>
     <w:uiPriority w:val="99"/>
     <w:semiHidden/>
-    <w:rsid w:val="006E6B2E"/>
+    <w:rsid w:val="000E4DA7"/>
     <w:pPr>
       <w:tabs>
         <w:tab w:val="center" w:pos="4680"/>
@@ -1574,7 +1605,7 @@
     <w:link w:val="Footer"/>
     <w:uiPriority w:val="99"/>
     <w:semiHidden/>
-    <w:rsid w:val="006E6B2E"/>
+    <w:rsid w:val="000E4DA7"/>
     <w:rPr>
       <w:rFonts w:ascii="Calibri" w:hAnsi="Calibri" w:cs="Calibri"/>
     </w:rPr>
@@ -1586,7 +1617,7 @@
     <w:uiPriority w:val="99"/>
     <w:semiHidden/>
     <w:unhideWhenUsed/>
-    <w:rsid w:val="006E6B2E"/>
+    <w:rsid w:val="000E4DA7"/>
     <w:pPr>
       <w:spacing w:after="120"/>
     </w:pPr>
@@ -1597,7 +1628,7 @@
     <w:link w:val="BodyText"/>
     <w:uiPriority w:val="99"/>
     <w:semiHidden/>
-    <w:rsid w:val="006E6B2E"/>
+    <w:rsid w:val="000E4DA7"/>
     <w:rPr>
       <w:rFonts w:ascii="Calibri" w:hAnsi="Calibri" w:cs="Calibri"/>
     </w:rPr>
@@ -1609,7 +1640,7 @@
     <w:semiHidden/>
     <w:unhideWhenUsed/>
     <w:qFormat/>
-    <w:rsid w:val="006E6B2E"/>
+    <w:rsid w:val="000E4DA7"/>
     <w:pPr>
       <w:spacing w:after="0" w:line="240" w:lineRule="auto"/>
     </w:pPr>
@@ -1623,7 +1654,7 @@
     <w:link w:val="NoSpacing"/>
     <w:uiPriority w:val="99"/>
     <w:semiHidden/>
-    <w:rsid w:val="006E6B2E"/>
+    <w:rsid w:val="000E4DA7"/>
     <w:rPr>
       <w:rFonts w:ascii="Calibri" w:hAnsi="Calibri" w:cs="Calibri"/>
     </w:rPr>
@@ -1633,7 +1664,7 @@
     <w:basedOn w:val="DefaultParagraphFont"/>
     <w:uiPriority w:val="99"/>
     <w:unhideWhenUsed/>
-    <w:rsid w:val="006E6B2E"/>
+    <w:rsid w:val="000E4DA7"/>
     <w:rPr>
       <w:color w:val="0563C1" w:themeColor="hyperlink"/>
       <w:u w:val="single"/>
@@ -1645,7 +1676,7 @@
     <w:uiPriority w:val="99"/>
     <w:semiHidden/>
     <w:unhideWhenUsed/>
-    <w:rsid w:val="006E6B2E"/>
+    <w:rsid w:val="000E4DA7"/>
     <w:rPr>
       <w:color w:val="605E5C"/>
       <w:shd w:val="clear" w:color="auto" w:fill="E1DFDD"/>

</xml_diff>